<commit_message>
Avancement rapport 05 06 2023
</commit_message>
<xml_diff>
--- a/code/Rapport_Projet_Elec_Info_MAHON_LELONG_REVILLOT.docx
+++ b/code/Rapport_Projet_Elec_Info_MAHON_LELONG_REVILLOT.docx
@@ -1,6 +1,6 @@
 
 <file path=word/document.xml><?xml version="1.0" encoding="utf-8"?>
-<w:document xmlns:wpc="http://schemas.microsoft.com/office/word/2010/wordprocessingCanvas" xmlns:cx="http://schemas.microsoft.com/office/drawing/2014/chartex" xmlns:cx1="http://schemas.microsoft.com/office/drawing/2015/9/8/chartex" xmlns:cx2="http://schemas.microsoft.com/office/drawing/2015/10/21/chartex" xmlns:cx3="http://schemas.microsoft.com/office/drawing/2016/5/9/chartex" xmlns:cx4="http://schemas.microsoft.com/office/drawing/2016/5/10/chartex" xmlns:cx5="http://schemas.microsoft.com/office/drawing/2016/5/11/chartex" xmlns:cx6="http://schemas.microsoft.com/office/drawing/2016/5/12/chartex" xmlns:cx7="http://schemas.microsoft.com/office/drawing/2016/5/13/chartex" xmlns:cx8="http://schemas.microsoft.com/office/drawing/2016/5/14/chartex" xmlns:mc="http://schemas.openxmlformats.org/markup-compatibility/2006" xmlns:aink="http://schemas.microsoft.com/office/drawing/2016/ink" xmlns:am3d="http://schemas.microsoft.com/office/drawing/2017/model3d" xmlns:o="urn:schemas-microsoft-com:office:office" xmlns:oel="http://schemas.microsoft.com/office/2019/extlst" xmlns:r="http://schemas.openxmlformats.org/officeDocument/2006/relationships" xmlns:m="http://schemas.openxmlformats.org/officeDocument/2006/math" xmlns:v="urn:schemas-microsoft-com:vml" xmlns:wp14="http://schemas.microsoft.com/office/word/2010/wordprocessingDrawing" xmlns:wp="http://schemas.openxmlformats.org/drawingml/2006/wordprocessingDrawing" xmlns:w10="urn:schemas-microsoft-com:office:word" xmlns:w="http://schemas.openxmlformats.org/wordprocessingml/2006/main" xmlns:w14="http://schemas.microsoft.com/office/word/2010/wordml" xmlns:w15="http://schemas.microsoft.com/office/word/2012/wordml" xmlns:w16cex="http://schemas.microsoft.com/office/word/2018/wordml/cex" xmlns:w16cid="http://schemas.microsoft.com/office/word/2016/wordml/cid" xmlns:w16="http://schemas.microsoft.com/office/word/2018/wordml" xmlns:w16sdtdh="http://schemas.microsoft.com/office/word/2020/wordml/sdtdatahash" xmlns:w16se="http://schemas.microsoft.com/office/word/2015/wordml/symex" xmlns:wpg="http://schemas.microsoft.com/office/word/2010/wordprocessingGroup" xmlns:wpi="http://schemas.microsoft.com/office/word/2010/wordprocessingInk" xmlns:wne="http://schemas.microsoft.com/office/word/2006/wordml" xmlns:wps="http://schemas.microsoft.com/office/word/2010/wordprocessingShape" mc:Ignorable="w14 w15 w16se w16cid w16 w16cex w16sdtdh wp14">
+<w:document xmlns:wpc="http://schemas.microsoft.com/office/word/2010/wordprocessingCanvas" xmlns:cx="http://schemas.microsoft.com/office/drawing/2014/chartex" xmlns:cx1="http://schemas.microsoft.com/office/drawing/2015/9/8/chartex" xmlns:cx2="http://schemas.microsoft.com/office/drawing/2015/10/21/chartex" xmlns:cx3="http://schemas.microsoft.com/office/drawing/2016/5/9/chartex" xmlns:cx4="http://schemas.microsoft.com/office/drawing/2016/5/10/chartex" xmlns:cx5="http://schemas.microsoft.com/office/drawing/2016/5/11/chartex" xmlns:cx6="http://schemas.microsoft.com/office/drawing/2016/5/12/chartex" xmlns:cx7="http://schemas.microsoft.com/office/drawing/2016/5/13/chartex" xmlns:cx8="http://schemas.microsoft.com/office/drawing/2016/5/14/chartex" xmlns:mc="http://schemas.openxmlformats.org/markup-compatibility/2006" xmlns:aink="http://schemas.microsoft.com/office/drawing/2016/ink" xmlns:am3d="http://schemas.microsoft.com/office/drawing/2017/model3d" xmlns:o="urn:schemas-microsoft-com:office:office" xmlns:oel="http://schemas.microsoft.com/office/2019/extlst" xmlns:r="http://schemas.openxmlformats.org/officeDocument/2006/relationships" xmlns:m="http://schemas.openxmlformats.org/officeDocument/2006/math" xmlns:v="urn:schemas-microsoft-com:vml" xmlns:wp14="http://schemas.microsoft.com/office/word/2010/wordprocessingDrawing" xmlns:wp="http://schemas.openxmlformats.org/drawingml/2006/wordprocessingDrawing" xmlns:w10="urn:schemas-microsoft-com:office:word" xmlns:w="http://schemas.openxmlformats.org/wordprocessingml/2006/main" xmlns:w14="http://schemas.microsoft.com/office/word/2010/wordml" xmlns:w15="http://schemas.microsoft.com/office/word/2012/wordml" xmlns:w16cex="http://schemas.microsoft.com/office/word/2018/wordml/cex" xmlns:w16cid="http://schemas.microsoft.com/office/word/2016/wordml/cid" xmlns:w16="http://schemas.microsoft.com/office/word/2018/wordml" xmlns:w16du="http://schemas.microsoft.com/office/word/2023/wordml/word16du" xmlns:w16sdtdh="http://schemas.microsoft.com/office/word/2020/wordml/sdtdatahash" xmlns:w16se="http://schemas.microsoft.com/office/word/2015/wordml/symex" xmlns:wpg="http://schemas.microsoft.com/office/word/2010/wordprocessingGroup" xmlns:wpi="http://schemas.microsoft.com/office/word/2010/wordprocessingInk" xmlns:wne="http://schemas.microsoft.com/office/word/2006/wordml" xmlns:wps="http://schemas.microsoft.com/office/word/2010/wordprocessingShape" mc:Ignorable="w14 w15 w16se w16cid w16 w16cex w16sdtdh wp14">
   <w:body>
     <w:p>
       <w:pPr>
@@ -8,15 +8,7 @@
         <w:jc w:val="center"/>
       </w:pPr>
       <w:r>
-        <w:t xml:space="preserve">Suiveur solaire </w:t>
-      </w:r>
-      <w:proofErr w:type="gramStart"/>
-      <w:r>
-        <w:t>asservi  -</w:t>
-      </w:r>
-      <w:proofErr w:type="gramEnd"/>
-      <w:r>
-        <w:t xml:space="preserve"> Rapport individuel</w:t>
+        <w:t>Suiveur solaire asservi  - Rapport individuel</w:t>
       </w:r>
     </w:p>
     <w:p/>
@@ -2091,8 +2083,6 @@
       </w:r>
       <w:r>
         <w:br/>
-      </w:r>
-      <w:r>
         <w:t>Les servomoteurs sont contrôlés à l'aide de signaux numériques, généralement envoyés par un microcontrôleur ou un autre dispositif de commande. Le signal de commande est utilisé pour définir la position cible du servomoteur, qui se déplace ensuite vers cette position. Les servomoteurs utilisent des boucles de contrôle en temps réel pour maintenir la position cible, avec une rétroaction qui permet de réguler la vitesse et la direction de rotation.</w:t>
       </w:r>
     </w:p>
@@ -2113,18 +2103,10 @@
         </w:numPr>
       </w:pPr>
       <w:r>
-        <w:t xml:space="preserve">Pour évaluer l'angle solide couvert par le modèle de tourelle BPT-KT, </w:t>
-      </w:r>
-      <w:r>
-        <w:t xml:space="preserve">on prend </w:t>
-      </w:r>
-      <w:r>
-        <w:t>en compte les angles de rotation possibles pour les deux axes de mouvement, à savoir l'axe horizontal et l'axe vertical.</w:t>
+        <w:t>Pour évaluer l'angle solide couvert par le modèle de tourelle BPT-KT, on prend en compte les angles de rotation possibles pour les deux axes de mouvement, à savoir l'axe horizontal et l'axe vertical.</w:t>
       </w:r>
       <w:r>
         <w:br/>
-      </w:r>
-      <w:r>
         <w:t>Le servomoteur HS-300 utilisé pour la tourelle a une plage de rotation de 180 degrés, ce qui signifie que chaque axe peut couvrir un angle de 180 degrés. Par conséquent, l'angle solide couvert par la tourelle sera la multiplication de ces deux angles, soit 180 degrés pour l'axe horizontal et 180 degrés pour l'axe vertical, ce qui donne un angle solide total de 32 400 degrés carrés.</w:t>
       </w:r>
       <w:r>
@@ -2195,25 +2177,7 @@
         </w:numPr>
       </w:pPr>
       <w:r>
-        <w:t>D'apr</w:t>
-      </w:r>
-      <w:r>
-        <w:t>è</w:t>
-      </w:r>
-      <w:r>
-        <w:t>s la documentation du constructeur, les principales caract</w:t>
-      </w:r>
-      <w:r>
-        <w:t>é</w:t>
-      </w:r>
-      <w:r>
-        <w:t>ristiques des photor</w:t>
-      </w:r>
-      <w:r>
-        <w:t>é</w:t>
-      </w:r>
-      <w:r>
-        <w:t>sistances NSL-19M51 sont les suivantes :</w:t>
+        <w:t>D'après la documentation du constructeur, les principales caractéristiques des photorésistances NSL-19M51 sont les suivantes :</w:t>
       </w:r>
     </w:p>
     <w:p>
@@ -2225,16 +2189,7 @@
         </w:numPr>
       </w:pPr>
       <w:r>
-        <w:t>Sensibilit</w:t>
-      </w:r>
-      <w:r>
-        <w:t>é</w:t>
-      </w:r>
-      <w:r>
-        <w:t xml:space="preserve"> spectrale : 540 n</w:t>
-      </w:r>
-      <w:r>
-        <w:t>m</w:t>
+        <w:t>Sensibilité spectrale : 540 nm</w:t>
       </w:r>
     </w:p>
     <w:p>
@@ -2258,19 +2213,7 @@
         </w:numPr>
       </w:pPr>
       <w:r>
-        <w:t>R</w:t>
-      </w:r>
-      <w:r>
-        <w:t>é</w:t>
-      </w:r>
-      <w:r>
-        <w:t>sistance dans l'obscurit</w:t>
-      </w:r>
-      <w:r>
-        <w:t>é</w:t>
-      </w:r>
-      <w:r>
-        <w:t xml:space="preserve"> : 1 M</w:t>
+        <w:t>Résistance dans l'obscurité : 1 M</w:t>
       </w:r>
       <w:r>
         <w:t>Ω</w:t>
@@ -2309,31 +2252,7 @@
         </w:numPr>
       </w:pPr>
       <w:r>
-        <w:t>Temp</w:t>
-      </w:r>
-      <w:r>
-        <w:t>é</w:t>
-      </w:r>
-      <w:r>
-        <w:t>rature de fonctionnement : -30</w:t>
-      </w:r>
-      <w:r>
-        <w:t>°</w:t>
-      </w:r>
-      <w:r>
-        <w:t xml:space="preserve">C </w:t>
-      </w:r>
-      <w:r>
-        <w:t xml:space="preserve">à </w:t>
-      </w:r>
-      <w:r>
-        <w:t>70</w:t>
-      </w:r>
-      <w:r>
-        <w:t>°</w:t>
-      </w:r>
-      <w:r>
-        <w:t>C</w:t>
+        <w:t>Température de fonctionnement : -30°C à 70°C</w:t>
       </w:r>
     </w:p>
     <w:p>
@@ -2357,19 +2276,7 @@
         <w:t xml:space="preserve"> </w:t>
       </w:r>
       <w:r>
-        <w:t>inverseur, il faut la connecter en série avec une résistance de polarisation. Ce type de montage est</w:t>
-      </w:r>
-      <w:r>
-        <w:t xml:space="preserve"> </w:t>
-      </w:r>
-      <w:r>
-        <w:t>adapté pour notre capteur car il amplifie les variations de tension provenant de la photorésistance,</w:t>
-      </w:r>
-      <w:r>
-        <w:t xml:space="preserve"> </w:t>
-      </w:r>
-      <w:r>
-        <w:t>et cela sans inverser la polarité.</w:t>
+        <w:t>inverseur, il faut la connecter en série avec une résistance de polarisation. Ce type de montage est adapté pour notre capteur car il amplifie les variations de tension provenant de la photorésistance, et cela sans inverser la polarité.</w:t>
       </w:r>
     </w:p>
     <w:p>
@@ -2493,7 +2400,7 @@
                 <v:path arrowok="t" fillok="f" o:connecttype="none"/>
                 <o:lock v:ext="edit" shapetype="t"/>
               </v:shapetype>
-              <v:shape id="Connecteur droit avec flèche 13" o:spid="_x0000_s1026" type="#_x0000_t32" style="position:absolute;margin-left:169.9pt;margin-top:185.15pt;width:35.5pt;height:8.25pt;z-index:251669504;visibility:visible;mso-wrap-style:square;mso-width-percent:0;mso-height-percent:0;mso-wrap-distance-left:9pt;mso-wrap-distance-top:0;mso-wrap-distance-right:9pt;mso-wrap-distance-bottom:0;mso-position-horizontal:absolute;mso-position-horizontal-relative:text;mso-position-vertical:absolute;mso-position-vertical-relative:text;mso-width-percent:0;mso-height-percent:0;mso-width-relative:margin;mso-height-relative:margin" o:gfxdata="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" strokecolor="#4472c4 [3204]" strokeweight=".5pt">
+              <v:shape id="Connecteur droit avec flèche 13" o:spid="_x0000_s1026" type="#_x0000_t32" style="position:absolute;margin-left:169.9pt;margin-top:185.15pt;width:35.5pt;height:8.25pt;z-index:251669504;visibility:visible;mso-wrap-style:square;mso-width-percent:0;mso-height-percent:0;mso-wrap-distance-left:9pt;mso-wrap-distance-top:0;mso-wrap-distance-right:9pt;mso-wrap-distance-bottom:0;mso-position-horizontal:absolute;mso-position-horizontal-relative:text;mso-position-vertical:absolute;mso-position-vertical-relative:text;mso-width-percent:0;mso-height-percent:0;mso-width-relative:margin;mso-height-relative:margin" o:gfxdata="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" strokecolor="#4472c4 [3204]" strokeweight=".5pt">
                 <v:stroke endarrow="block" joinstyle="miter"/>
               </v:shape>
             </w:pict>
@@ -2574,7 +2481,7 @@
                 <v:stroke joinstyle="miter"/>
                 <v:path gradientshapeok="t" o:connecttype="rect"/>
               </v:shapetype>
-              <v:shape id="Zone de texte 15" o:spid="_x0000_s1026" type="#_x0000_t202" style="position:absolute;margin-left:448.9pt;margin-top:127.4pt;width:63.75pt;height:33.75pt;z-index:251673600;visibility:visible;mso-wrap-style:square;mso-width-percent:0;mso-height-percent:0;mso-wrap-distance-left:9pt;mso-wrap-distance-top:0;mso-wrap-distance-right:9pt;mso-wrap-distance-bottom:0;mso-position-horizontal:absolute;mso-position-horizontal-relative:text;mso-position-vertical:absolute;mso-position-vertical-relative:text;mso-width-percent:0;mso-height-percent:0;mso-width-relative:margin;mso-height-relative:margin;v-text-anchor:top" o:gfxdata="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" fillcolor="white [3201]" strokeweight=".5pt">
+              <v:shape id="Zone de texte 15" o:spid="_x0000_s1026" type="#_x0000_t202" style="position:absolute;margin-left:448.9pt;margin-top:127.4pt;width:63.75pt;height:33.75pt;z-index:251673600;visibility:visible;mso-wrap-style:square;mso-width-percent:0;mso-height-percent:0;mso-wrap-distance-left:9pt;mso-wrap-distance-top:0;mso-wrap-distance-right:9pt;mso-wrap-distance-bottom:0;mso-position-horizontal:absolute;mso-position-horizontal-relative:text;mso-position-vertical:absolute;mso-position-vertical-relative:text;mso-width-percent:0;mso-height-percent:0;mso-width-relative:margin;mso-height-relative:margin;v-text-anchor:top" o:gfxdata="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" fillcolor="white [3201]" strokeweight=".5pt">
                 <v:textbox>
                   <w:txbxContent>
                     <w:p>
@@ -2659,7 +2566,7 @@
           </mc:Choice>
           <mc:Fallback>
             <w:pict>
-              <v:shape w14:anchorId="63B7D1FF" id="Zone de texte 14" o:spid="_x0000_s1027" type="#_x0000_t202" style="position:absolute;margin-left:448.9pt;margin-top:82.4pt;width:63.75pt;height:33.75pt;z-index:251671552;visibility:visible;mso-wrap-style:square;mso-width-percent:0;mso-height-percent:0;mso-wrap-distance-left:9pt;mso-wrap-distance-top:0;mso-wrap-distance-right:9pt;mso-wrap-distance-bottom:0;mso-position-horizontal:absolute;mso-position-horizontal-relative:text;mso-position-vertical:absolute;mso-position-vertical-relative:text;mso-width-percent:0;mso-height-percent:0;mso-width-relative:margin;mso-height-relative:margin;v-text-anchor:top" o:gfxdata="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" fillcolor="white [3201]" strokeweight=".5pt">
+              <v:shape w14:anchorId="63B7D1FF" id="Zone de texte 14" o:spid="_x0000_s1027" type="#_x0000_t202" style="position:absolute;margin-left:448.9pt;margin-top:82.4pt;width:63.75pt;height:33.75pt;z-index:251671552;visibility:visible;mso-wrap-style:square;mso-width-percent:0;mso-height-percent:0;mso-wrap-distance-left:9pt;mso-wrap-distance-top:0;mso-wrap-distance-right:9pt;mso-wrap-distance-bottom:0;mso-position-horizontal:absolute;mso-position-horizontal-relative:text;mso-position-vertical:absolute;mso-position-vertical-relative:text;mso-width-percent:0;mso-height-percent:0;mso-width-relative:margin;mso-height-relative:margin;v-text-anchor:top" o:gfxdata="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" fillcolor="white [3201]" strokeweight=".5pt">
                 <v:textbox>
                   <w:txbxContent>
                     <w:p>
@@ -2744,7 +2651,7 @@
           </mc:Choice>
           <mc:Fallback>
             <w:pict>
-              <v:shape w14:anchorId="0644437D" id="Zone de texte 12" o:spid="_x0000_s1028" type="#_x0000_t202" style="position:absolute;margin-left:145.9pt;margin-top:151.4pt;width:63.75pt;height:33.75pt;z-index:251668480;visibility:visible;mso-wrap-style:square;mso-width-percent:0;mso-height-percent:0;mso-wrap-distance-left:9pt;mso-wrap-distance-top:0;mso-wrap-distance-right:9pt;mso-wrap-distance-bottom:0;mso-position-horizontal:absolute;mso-position-horizontal-relative:text;mso-position-vertical:absolute;mso-position-vertical-relative:text;mso-width-percent:0;mso-height-percent:0;mso-width-relative:margin;mso-height-relative:margin;v-text-anchor:top" o:gfxdata="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" fillcolor="white [3201]" strokeweight=".5pt">
+              <v:shape w14:anchorId="0644437D" id="Zone de texte 12" o:spid="_x0000_s1028" type="#_x0000_t202" style="position:absolute;margin-left:145.9pt;margin-top:151.4pt;width:63.75pt;height:33.75pt;z-index:251668480;visibility:visible;mso-wrap-style:square;mso-width-percent:0;mso-height-percent:0;mso-wrap-distance-left:9pt;mso-wrap-distance-top:0;mso-wrap-distance-right:9pt;mso-wrap-distance-bottom:0;mso-position-horizontal:absolute;mso-position-horizontal-relative:text;mso-position-vertical:absolute;mso-position-vertical-relative:text;mso-width-percent:0;mso-height-percent:0;mso-width-relative:margin;mso-height-relative:margin;v-text-anchor:top" o:gfxdata="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" fillcolor="white [3201]" strokeweight=".5pt">
                 <v:textbox>
                   <w:txbxContent>
                     <w:p>
@@ -2823,7 +2730,7 @@
           </mc:Choice>
           <mc:Fallback>
             <w:pict>
-              <v:shape w14:anchorId="09957640" id="Zone de texte 10" o:spid="_x0000_s1029" type="#_x0000_t202" style="position:absolute;margin-left:449.25pt;margin-top:127.5pt;width:59.25pt;height:24pt;z-index:251665408;visibility:visible;mso-wrap-style:square;mso-wrap-distance-left:9pt;mso-wrap-distance-top:0;mso-wrap-distance-right:9pt;mso-wrap-distance-bottom:0;mso-position-horizontal:absolute;mso-position-horizontal-relative:text;mso-position-vertical:absolute;mso-position-vertical-relative:text;v-text-anchor:top" o:gfxdata="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" fillcolor="white [3201]" strokeweight=".5pt">
+              <v:shape w14:anchorId="09957640" id="Zone de texte 10" o:spid="_x0000_s1029" type="#_x0000_t202" style="position:absolute;margin-left:449.25pt;margin-top:127.5pt;width:59.25pt;height:24pt;z-index:251665408;visibility:visible;mso-wrap-style:square;mso-wrap-distance-left:9pt;mso-wrap-distance-top:0;mso-wrap-distance-right:9pt;mso-wrap-distance-bottom:0;mso-position-horizontal:absolute;mso-position-horizontal-relative:text;mso-position-vertical:absolute;mso-position-vertical-relative:text;v-text-anchor:top" o:gfxdata="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" fillcolor="white [3201]" strokeweight=".5pt">
                 <v:textbox>
                   <w:txbxContent>
                     <w:p>
@@ -2897,7 +2804,7 @@
           </mc:Choice>
           <mc:Fallback>
             <w:pict>
-              <v:shape w14:anchorId="3D3C2100" id="Connecteur droit avec flèche 11" o:spid="_x0000_s1026" type="#_x0000_t32" style="position:absolute;margin-left:384.75pt;margin-top:145.5pt;width:64.5pt;height:66pt;flip:x;z-index:251666432;visibility:visible;mso-wrap-style:square;mso-wrap-distance-left:9pt;mso-wrap-distance-top:0;mso-wrap-distance-right:9pt;mso-wrap-distance-bottom:0;mso-position-horizontal:absolute;mso-position-horizontal-relative:text;mso-position-vertical:absolute;mso-position-vertical-relative:text" o:gfxdata="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" strokecolor="#4472c4 [3204]" strokeweight=".5pt">
+              <v:shape w14:anchorId="3D3C2100" id="Connecteur droit avec flèche 11" o:spid="_x0000_s1026" type="#_x0000_t32" style="position:absolute;margin-left:384.75pt;margin-top:145.5pt;width:64.5pt;height:66pt;flip:x;z-index:251666432;visibility:visible;mso-wrap-style:square;mso-wrap-distance-left:9pt;mso-wrap-distance-top:0;mso-wrap-distance-right:9pt;mso-wrap-distance-bottom:0;mso-position-horizontal:absolute;mso-position-horizontal-relative:text;mso-position-vertical:absolute;mso-position-vertical-relative:text" o:gfxdata="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" strokecolor="#4472c4 [3204]" strokeweight=".5pt">
                 <v:stroke endarrow="block" joinstyle="miter"/>
               </v:shape>
             </w:pict>
@@ -2963,7 +2870,7 @@
           </mc:Choice>
           <mc:Fallback>
             <w:pict>
-              <v:shape w14:anchorId="2EC08732" id="Connecteur droit avec flèche 7" o:spid="_x0000_s1026" type="#_x0000_t32" style="position:absolute;margin-left:384.4pt;margin-top:100.4pt;width:64.5pt;height:66pt;flip:x;z-index:251661312;visibility:visible;mso-wrap-style:square;mso-wrap-distance-left:9pt;mso-wrap-distance-top:0;mso-wrap-distance-right:9pt;mso-wrap-distance-bottom:0;mso-position-horizontal:absolute;mso-position-horizontal-relative:text;mso-position-vertical:absolute;mso-position-vertical-relative:text" o:gfxdata="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" strokecolor="#4472c4 [3204]" strokeweight=".5pt">
+              <v:shape w14:anchorId="2EC08732" id="Connecteur droit avec flèche 7" o:spid="_x0000_s1026" type="#_x0000_t32" style="position:absolute;margin-left:384.4pt;margin-top:100.4pt;width:64.5pt;height:66pt;flip:x;z-index:251661312;visibility:visible;mso-wrap-style:square;mso-wrap-distance-left:9pt;mso-wrap-distance-top:0;mso-wrap-distance-right:9pt;mso-wrap-distance-bottom:0;mso-position-horizontal:absolute;mso-position-horizontal-relative:text;mso-position-vertical:absolute;mso-position-vertical-relative:text" o:gfxdata="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" strokecolor="#4472c4 [3204]" strokeweight=".5pt">
                 <v:stroke endarrow="block" joinstyle="miter"/>
               </v:shape>
             </w:pict>
@@ -3034,7 +2941,7 @@
           </mc:Choice>
           <mc:Fallback>
             <w:pict>
-              <v:shape w14:anchorId="2CF5C99B" id="Zone de texte 5" o:spid="_x0000_s1030" type="#_x0000_t202" style="position:absolute;margin-left:448.9pt;margin-top:82.4pt;width:59.25pt;height:24pt;z-index:251660288;visibility:visible;mso-wrap-style:square;mso-wrap-distance-left:9pt;mso-wrap-distance-top:0;mso-wrap-distance-right:9pt;mso-wrap-distance-bottom:0;mso-position-horizontal:absolute;mso-position-horizontal-relative:text;mso-position-vertical:absolute;mso-position-vertical-relative:text;v-text-anchor:top" o:gfxdata="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" fillcolor="white [3201]" strokeweight=".5pt">
+              <v:shape w14:anchorId="2CF5C99B" id="Zone de texte 5" o:spid="_x0000_s1030" type="#_x0000_t202" style="position:absolute;margin-left:448.9pt;margin-top:82.4pt;width:59.25pt;height:24pt;z-index:251660288;visibility:visible;mso-wrap-style:square;mso-wrap-distance-left:9pt;mso-wrap-distance-top:0;mso-wrap-distance-right:9pt;mso-wrap-distance-bottom:0;mso-position-horizontal:absolute;mso-position-horizontal-relative:text;mso-position-vertical:absolute;mso-position-vertical-relative:text;v-text-anchor:top" o:gfxdata="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" fillcolor="white [3201]" strokeweight=".5pt">
                 <v:textbox>
                   <w:txbxContent>
                     <w:p>
@@ -3112,7 +3019,7 @@
           </mc:Choice>
           <mc:Fallback>
             <w:pict>
-              <v:shape w14:anchorId="1A013F64" id="Cadre 4" o:spid="_x0000_s1026" style="position:absolute;margin-left:441.4pt;margin-top:75.65pt;width:75pt;height:39pt;z-index:251659264;visibility:visible;mso-wrap-style:square;mso-wrap-distance-left:9pt;mso-wrap-distance-top:0;mso-wrap-distance-right:9pt;mso-wrap-distance-bottom:0;mso-position-horizontal:absolute;mso-position-horizontal-relative:text;mso-position-vertical:absolute;mso-position-vertical-relative:text;v-text-anchor:middle" coordsize="952500,495300" o:gfxdata="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" path="m,l952500,r,495300l,495300,,xm61913,61913r,371475l890588,433388r,-371475l61913,61913xe" fillcolor="#4472c4 [3204]" strokecolor="#1f3763 [1604]" strokeweight="1pt">
+              <v:shape w14:anchorId="1A013F64" id="Cadre 4" o:spid="_x0000_s1026" style="position:absolute;margin-left:441.4pt;margin-top:75.65pt;width:75pt;height:39pt;z-index:251659264;visibility:visible;mso-wrap-style:square;mso-wrap-distance-left:9pt;mso-wrap-distance-top:0;mso-wrap-distance-right:9pt;mso-wrap-distance-bottom:0;mso-position-horizontal:absolute;mso-position-horizontal-relative:text;mso-position-vertical:absolute;mso-position-vertical-relative:text;v-text-anchor:middle" coordsize="952500,495300" o:gfxdata="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" path="m,l952500,r,495300l,495300,,xm61913,61913r,371475l890588,433388r,-371475l61913,61913xe" fillcolor="#4472c4 [3204]" strokecolor="#1f3763 [1604]" strokeweight="1pt">
                 <v:stroke joinstyle="miter"/>
                 <v:path arrowok="t" o:connecttype="custom" o:connectlocs="0,0;952500,0;952500,495300;0,495300;0,0;61913,61913;61913,433388;890588,433388;890588,61913;61913,61913" o:connectangles="0,0,0,0,0,0,0,0,0,0"/>
               </v:shape>
@@ -3206,9 +3113,1977 @@
     </w:p>
     <w:p>
       <w:r>
-        <w:t>On ajoutera également des amplificateurs avant les photodiodes (non visibles sur le schéma directement, ajoutés dans les blocs capteurs).</w:t>
-      </w:r>
-    </w:p>
+        <w:t>On ajoutera également des amplificateurs avant les photodiodes (non visibles sur le schéma directement, ajoutés dans les blocs capteurs)</w:t>
+      </w:r>
+      <w:r>
+        <w:t xml:space="preserve">, afin d’amplifier le signal de la photodiode, pour que sa tension puisse être lue convenablement via l’ADC de notre carte </w:t>
+      </w:r>
+      <w:proofErr w:type="spellStart"/>
+      <w:r>
+        <w:t>nucleo</w:t>
+      </w:r>
+      <w:proofErr w:type="spellEnd"/>
+      <w:r>
+        <w:t>.</w:t>
+      </w:r>
+    </w:p>
+    <w:p/>
+    <w:p>
+      <w:pPr>
+        <w:pStyle w:val="Titre1"/>
+      </w:pPr>
+      <w:r>
+        <w:t>Simulation</w:t>
+      </w:r>
+    </w:p>
+    <w:p/>
+    <w:p>
+      <w:r>
+        <w:t xml:space="preserve">Par la suite, nous avons effectué des simulations de notre montage sur </w:t>
+      </w:r>
+      <w:proofErr w:type="spellStart"/>
+      <w:r>
+        <w:t>LTSpice</w:t>
+      </w:r>
+      <w:proofErr w:type="spellEnd"/>
+      <w:r>
+        <w:t xml:space="preserve"> IV afin de valider le dimensionnement des composants et le fonctionnement global du système.</w:t>
+      </w:r>
+    </w:p>
+    <w:p/>
+    <w:p>
+      <w:pPr>
+        <w:pStyle w:val="Titre2"/>
+      </w:pPr>
+      <w:r>
+        <w:t>Question 7 : Photorésistance</w:t>
+      </w:r>
+    </w:p>
+    <w:p/>
+    <w:p>
+      <w:pPr>
+        <w:pStyle w:val="Titre3"/>
+        <w:numPr>
+          <w:ilvl w:val="0"/>
+          <w:numId w:val="19"/>
+        </w:numPr>
+      </w:pPr>
+      <w:r>
+        <w:t>Cas de R_LDR constante (intensité lumineuse fixe)</w:t>
+      </w:r>
+    </w:p>
+    <w:p/>
+    <w:p>
+      <w:r>
+        <w:t xml:space="preserve">On effectue le montage de notre circuit sur </w:t>
+      </w:r>
+      <w:proofErr w:type="spellStart"/>
+      <w:r>
+        <w:t>LTSpice</w:t>
+      </w:r>
+      <w:proofErr w:type="spellEnd"/>
+      <w:r>
+        <w:t>, avec deux résistances</w:t>
+      </w:r>
+      <w:r>
+        <w:t xml:space="preserve"> de 5KOhms</w:t>
+      </w:r>
+      <w:r>
+        <w:t xml:space="preserve"> et un montage amplificateur opérationnel suiveur (pont diviseur de tension).</w:t>
+      </w:r>
+    </w:p>
+    <w:p>
+      <w:pPr>
+        <w:keepNext/>
+      </w:pPr>
+      <w:r>
+        <w:lastRenderedPageBreak/>
+        <w:t xml:space="preserve">La simulation </w:t>
+      </w:r>
+      <w:proofErr w:type="spellStart"/>
+      <w:r>
+        <w:t>LTSpice</w:t>
+      </w:r>
+      <w:proofErr w:type="spellEnd"/>
+      <w:r>
+        <w:t xml:space="preserve"> nous permet alors d’observer les différences de signaux entre l’entrée et la sortie du montage. </w:t>
+      </w:r>
+      <w:r>
+        <w:br/>
+      </w:r>
+      <w:r>
+        <w:rPr>
+          <w:noProof/>
+        </w:rPr>
+        <w:drawing>
+          <wp:inline distT="0" distB="0" distL="0" distR="0" wp14:anchorId="112BD410" wp14:editId="338D821E">
+            <wp:extent cx="5760720" cy="2741930"/>
+            <wp:effectExtent l="0" t="0" r="0" b="1270"/>
+            <wp:docPr id="392422294" name="Image 1" descr="Une image contenant texte, diagramme, ligne, Plan&#10;&#10;Description générée automatiquement"/>
+            <wp:cNvGraphicFramePr>
+              <a:graphicFrameLocks xmlns:a="http://schemas.openxmlformats.org/drawingml/2006/main" noChangeAspect="1"/>
+            </wp:cNvGraphicFramePr>
+            <a:graphic xmlns:a="http://schemas.openxmlformats.org/drawingml/2006/main">
+              <a:graphicData uri="http://schemas.openxmlformats.org/drawingml/2006/picture">
+                <pic:pic xmlns:pic="http://schemas.openxmlformats.org/drawingml/2006/picture">
+                  <pic:nvPicPr>
+                    <pic:cNvPr id="392422294" name="Image 1" descr="Une image contenant texte, diagramme, ligne, Plan&#10;&#10;Description générée automatiquement"/>
+                    <pic:cNvPicPr/>
+                  </pic:nvPicPr>
+                  <pic:blipFill>
+                    <a:blip r:embed="rId8"/>
+                    <a:stretch>
+                      <a:fillRect/>
+                    </a:stretch>
+                  </pic:blipFill>
+                  <pic:spPr>
+                    <a:xfrm>
+                      <a:off x="0" y="0"/>
+                      <a:ext cx="5760720" cy="2741930"/>
+                    </a:xfrm>
+                    <a:prstGeom prst="rect">
+                      <a:avLst/>
+                    </a:prstGeom>
+                  </pic:spPr>
+                </pic:pic>
+              </a:graphicData>
+            </a:graphic>
+          </wp:inline>
+        </w:drawing>
+      </w:r>
+    </w:p>
+    <w:p>
+      <w:pPr>
+        <w:pStyle w:val="Lgende"/>
+      </w:pPr>
+      <w:r>
+        <w:t xml:space="preserve">Figure </w:t>
+      </w:r>
+      <w:r>
+        <w:fldChar w:fldCharType="begin"/>
+      </w:r>
+      <w:r>
+        <w:instrText xml:space="preserve"> SEQ Figure \* ARABIC </w:instrText>
+      </w:r>
+      <w:r>
+        <w:fldChar w:fldCharType="separate"/>
+      </w:r>
+      <w:r>
+        <w:rPr>
+          <w:noProof/>
+        </w:rPr>
+        <w:t>4</w:t>
+      </w:r>
+      <w:r>
+        <w:fldChar w:fldCharType="end"/>
+      </w:r>
+      <w:r>
+        <w:t xml:space="preserve"> : Simulation cas LDR_R constante (intensité lumineuse fixe)</w:t>
+      </w:r>
+    </w:p>
+    <w:p/>
+    <w:p>
+      <w:pPr>
+        <w:keepNext/>
+      </w:pPr>
+      <w:r>
+        <w:rPr>
+          <w:noProof/>
+        </w:rPr>
+        <w:drawing>
+          <wp:inline distT="0" distB="0" distL="0" distR="0" wp14:anchorId="638F4B2A" wp14:editId="637747C3">
+            <wp:extent cx="5760720" cy="1838325"/>
+            <wp:effectExtent l="0" t="0" r="0" b="9525"/>
+            <wp:docPr id="1429827165" name="Image 1" descr="Une image contenant capture d’écran, logiciel, Logiciel multimédia, Logiciel de graphisme&#10;&#10;Description générée automatiquement"/>
+            <wp:cNvGraphicFramePr>
+              <a:graphicFrameLocks xmlns:a="http://schemas.openxmlformats.org/drawingml/2006/main" noChangeAspect="1"/>
+            </wp:cNvGraphicFramePr>
+            <a:graphic xmlns:a="http://schemas.openxmlformats.org/drawingml/2006/main">
+              <a:graphicData uri="http://schemas.openxmlformats.org/drawingml/2006/picture">
+                <pic:pic xmlns:pic="http://schemas.openxmlformats.org/drawingml/2006/picture">
+                  <pic:nvPicPr>
+                    <pic:cNvPr id="1429827165" name="Image 1" descr="Une image contenant capture d’écran, logiciel, Logiciel multimédia, Logiciel de graphisme&#10;&#10;Description générée automatiquement"/>
+                    <pic:cNvPicPr/>
+                  </pic:nvPicPr>
+                  <pic:blipFill>
+                    <a:blip r:embed="rId9"/>
+                    <a:stretch>
+                      <a:fillRect/>
+                    </a:stretch>
+                  </pic:blipFill>
+                  <pic:spPr>
+                    <a:xfrm>
+                      <a:off x="0" y="0"/>
+                      <a:ext cx="5760720" cy="1838325"/>
+                    </a:xfrm>
+                    <a:prstGeom prst="rect">
+                      <a:avLst/>
+                    </a:prstGeom>
+                  </pic:spPr>
+                </pic:pic>
+              </a:graphicData>
+            </a:graphic>
+          </wp:inline>
+        </w:drawing>
+      </w:r>
+    </w:p>
+    <w:p>
+      <w:pPr>
+        <w:pStyle w:val="Lgende"/>
+      </w:pPr>
+      <w:r>
+        <w:t xml:space="preserve">Figure </w:t>
+      </w:r>
+      <w:r>
+        <w:fldChar w:fldCharType="begin"/>
+      </w:r>
+      <w:r>
+        <w:instrText xml:space="preserve"> SEQ Figure \* ARABIC </w:instrText>
+      </w:r>
+      <w:r>
+        <w:fldChar w:fldCharType="separate"/>
+      </w:r>
+      <w:r>
+        <w:rPr>
+          <w:noProof/>
+        </w:rPr>
+        <w:t>5</w:t>
+      </w:r>
+      <w:r>
+        <w:fldChar w:fldCharType="end"/>
+      </w:r>
+      <w:r>
+        <w:t xml:space="preserve"> : Signaux d'entrée et de sortie simulation photorésistance 1)</w:t>
+      </w:r>
+    </w:p>
+    <w:p>
+      <w:r>
+        <w:t>On observe sur cette simulation (</w:t>
+      </w:r>
+      <w:proofErr w:type="spellStart"/>
+      <w:r>
+        <w:t>cf</w:t>
+      </w:r>
+      <w:proofErr w:type="spellEnd"/>
+      <w:r>
+        <w:t xml:space="preserve"> figure 5), que la tension de sortie vaut 2,5V lorsque la tension d’entrée vaut 5V. </w:t>
+      </w:r>
+      <w:r>
+        <w:br/>
+        <w:t>Nous avons donc un gain de 0,5.</w:t>
+      </w:r>
+    </w:p>
+    <w:p>
+      <w:r>
+        <w:br w:type="page"/>
+      </w:r>
+    </w:p>
+    <w:p>
+      <w:pPr>
+        <w:pStyle w:val="Titre3"/>
+        <w:numPr>
+          <w:ilvl w:val="0"/>
+          <w:numId w:val="19"/>
+        </w:numPr>
+      </w:pPr>
+      <w:r>
+        <w:lastRenderedPageBreak/>
+        <w:t>Cas de R_LDR variable (modélisant une intensité lumineuse variable)</w:t>
+      </w:r>
+    </w:p>
+    <w:p/>
+    <w:p>
+      <w:r>
+        <w:t xml:space="preserve">On modifie ici la valeur de R, en la passant en tant que variable dans notre fichier de simulation, cela nous permet ensuite de faire varier sa valeur à notre convenance. </w:t>
+      </w:r>
+      <w:r>
+        <w:br/>
+      </w:r>
+      <w:r>
+        <w:t>On fait donc varier sa valeur entre 1 KOhms et 10 KOhms</w:t>
+      </w:r>
+      <w:r>
+        <w:t>, avec un pas de 1KOhms.</w:t>
+      </w:r>
+    </w:p>
+    <w:p/>
+    <w:p>
+      <w:pPr>
+        <w:keepNext/>
+      </w:pPr>
+      <w:r>
+        <w:rPr>
+          <w:noProof/>
+        </w:rPr>
+        <w:drawing>
+          <wp:inline distT="0" distB="0" distL="0" distR="0" wp14:anchorId="7F5B489F" wp14:editId="62EFD980">
+            <wp:extent cx="5760720" cy="1552575"/>
+            <wp:effectExtent l="0" t="0" r="0" b="9525"/>
+            <wp:docPr id="509060176" name="Image 1" descr="Une image contenant capture d’écran, logiciel, Logiciel multimédia&#10;&#10;Description générée automatiquement"/>
+            <wp:cNvGraphicFramePr>
+              <a:graphicFrameLocks xmlns:a="http://schemas.openxmlformats.org/drawingml/2006/main" noChangeAspect="1"/>
+            </wp:cNvGraphicFramePr>
+            <a:graphic xmlns:a="http://schemas.openxmlformats.org/drawingml/2006/main">
+              <a:graphicData uri="http://schemas.openxmlformats.org/drawingml/2006/picture">
+                <pic:pic xmlns:pic="http://schemas.openxmlformats.org/drawingml/2006/picture">
+                  <pic:nvPicPr>
+                    <pic:cNvPr id="509060176" name="Image 1" descr="Une image contenant capture d’écran, logiciel, Logiciel multimédia&#10;&#10;Description générée automatiquement"/>
+                    <pic:cNvPicPr/>
+                  </pic:nvPicPr>
+                  <pic:blipFill rotWithShape="1">
+                    <a:blip r:embed="rId10"/>
+                    <a:srcRect t="794"/>
+                    <a:stretch/>
+                  </pic:blipFill>
+                  <pic:spPr bwMode="auto">
+                    <a:xfrm>
+                      <a:off x="0" y="0"/>
+                      <a:ext cx="5760720" cy="1552575"/>
+                    </a:xfrm>
+                    <a:prstGeom prst="rect">
+                      <a:avLst/>
+                    </a:prstGeom>
+                    <a:ln>
+                      <a:noFill/>
+                    </a:ln>
+                    <a:extLst>
+                      <a:ext uri="{53640926-AAD7-44D8-BBD7-CCE9431645EC}">
+                        <a14:shadowObscured xmlns:a14="http://schemas.microsoft.com/office/drawing/2010/main"/>
+                      </a:ext>
+                    </a:extLst>
+                  </pic:spPr>
+                </pic:pic>
+              </a:graphicData>
+            </a:graphic>
+          </wp:inline>
+        </w:drawing>
+      </w:r>
+    </w:p>
+    <w:p>
+      <w:pPr>
+        <w:pStyle w:val="Lgende"/>
+      </w:pPr>
+      <w:r>
+        <w:t xml:space="preserve">Figure </w:t>
+      </w:r>
+      <w:r>
+        <w:fldChar w:fldCharType="begin"/>
+      </w:r>
+      <w:r>
+        <w:instrText xml:space="preserve"> SEQ Figure \* ARABIC </w:instrText>
+      </w:r>
+      <w:r>
+        <w:fldChar w:fldCharType="separate"/>
+      </w:r>
+      <w:r>
+        <w:rPr>
+          <w:noProof/>
+        </w:rPr>
+        <w:t>6</w:t>
+      </w:r>
+      <w:r>
+        <w:fldChar w:fldCharType="end"/>
+      </w:r>
+      <w:r>
+        <w:t xml:space="preserve"> : Signaux d'entrée et de sortie avec des valeurs de résistances variables (intensité lumineuse variable)</w:t>
+      </w:r>
+    </w:p>
+    <w:p>
+      <w:r>
+        <w:t>On remarque dans cette simulation que la valeur de la tension de sortie est proportionnelle à la valeur de R (valeur de nos résistances)</w:t>
+      </w:r>
+      <w:r>
+        <w:t xml:space="preserve">. On obtient alors une tension de sortie de 3,3V pour une valeur R = 10 KOhms, et une tension de sortie de </w:t>
+      </w:r>
+      <w:r>
+        <w:t>0,8V pour une valeur de R = 1 KOhms</w:t>
+      </w:r>
+      <w:r>
+        <w:t>.</w:t>
+      </w:r>
+    </w:p>
+    <w:p/>
+    <w:p/>
+    <w:p>
+      <w:pPr>
+        <w:pStyle w:val="Titre3"/>
+        <w:numPr>
+          <w:ilvl w:val="0"/>
+          <w:numId w:val="19"/>
+        </w:numPr>
+      </w:pPr>
+      <w:r>
+        <w:t xml:space="preserve">Utilisation d’une source de tension variable pour modéliser une intensité lumineuse variable </w:t>
+      </w:r>
+    </w:p>
+    <w:p/>
+    <w:p>
+      <w:pPr>
+        <w:keepNext/>
+      </w:pPr>
+      <w:r>
+        <w:t xml:space="preserve">On utilise ici la fonction PULSE disponible sur </w:t>
+      </w:r>
+      <w:proofErr w:type="spellStart"/>
+      <w:r>
+        <w:t>LTSpice</w:t>
+      </w:r>
+      <w:proofErr w:type="spellEnd"/>
+      <w:r>
+        <w:t xml:space="preserve"> afin de créer une source de tension variable. </w:t>
+      </w:r>
+      <w:r>
+        <w:br/>
+      </w:r>
+      <w:r>
+        <w:rPr>
+          <w:noProof/>
+        </w:rPr>
+        <w:drawing>
+          <wp:inline distT="0" distB="0" distL="0" distR="0" wp14:anchorId="015D2FD0" wp14:editId="6ACD42E5">
+            <wp:extent cx="5760720" cy="3410585"/>
+            <wp:effectExtent l="0" t="0" r="0" b="0"/>
+            <wp:docPr id="1499266410" name="Image 1" descr="Une image contenant texte, diagramme, ligne, Police&#10;&#10;Description générée automatiquement"/>
+            <wp:cNvGraphicFramePr>
+              <a:graphicFrameLocks xmlns:a="http://schemas.openxmlformats.org/drawingml/2006/main" noChangeAspect="1"/>
+            </wp:cNvGraphicFramePr>
+            <a:graphic xmlns:a="http://schemas.openxmlformats.org/drawingml/2006/main">
+              <a:graphicData uri="http://schemas.openxmlformats.org/drawingml/2006/picture">
+                <pic:pic xmlns:pic="http://schemas.openxmlformats.org/drawingml/2006/picture">
+                  <pic:nvPicPr>
+                    <pic:cNvPr id="1499266410" name="Image 1" descr="Une image contenant texte, diagramme, ligne, Police&#10;&#10;Description générée automatiquement"/>
+                    <pic:cNvPicPr/>
+                  </pic:nvPicPr>
+                  <pic:blipFill>
+                    <a:blip r:embed="rId11"/>
+                    <a:stretch>
+                      <a:fillRect/>
+                    </a:stretch>
+                  </pic:blipFill>
+                  <pic:spPr>
+                    <a:xfrm>
+                      <a:off x="0" y="0"/>
+                      <a:ext cx="5760720" cy="3410585"/>
+                    </a:xfrm>
+                    <a:prstGeom prst="rect">
+                      <a:avLst/>
+                    </a:prstGeom>
+                  </pic:spPr>
+                </pic:pic>
+              </a:graphicData>
+            </a:graphic>
+          </wp:inline>
+        </w:drawing>
+      </w:r>
+    </w:p>
+    <w:p>
+      <w:pPr>
+        <w:pStyle w:val="Lgende"/>
+      </w:pPr>
+      <w:r>
+        <w:t xml:space="preserve">Figure </w:t>
+      </w:r>
+      <w:r>
+        <w:fldChar w:fldCharType="begin"/>
+      </w:r>
+      <w:r>
+        <w:instrText xml:space="preserve"> SEQ Figure \* ARABIC </w:instrText>
+      </w:r>
+      <w:r>
+        <w:fldChar w:fldCharType="separate"/>
+      </w:r>
+      <w:r>
+        <w:rPr>
+          <w:noProof/>
+        </w:rPr>
+        <w:t>7</w:t>
+      </w:r>
+      <w:r>
+        <w:fldChar w:fldCharType="end"/>
+      </w:r>
+      <w:r>
+        <w:t xml:space="preserve"> : Simulation avec source de tension variable</w:t>
+      </w:r>
+    </w:p>
+    <w:p>
+      <w:r>
+        <w:br w:type="page"/>
+      </w:r>
+    </w:p>
+    <w:p>
+      <w:pPr>
+        <w:keepNext/>
+      </w:pPr>
+      <w:r>
+        <w:rPr>
+          <w:noProof/>
+        </w:rPr>
+        <w:lastRenderedPageBreak/>
+        <w:drawing>
+          <wp:inline distT="0" distB="0" distL="0" distR="0" wp14:anchorId="5749EB26" wp14:editId="6239CB25">
+            <wp:extent cx="5760720" cy="1809750"/>
+            <wp:effectExtent l="0" t="0" r="0" b="0"/>
+            <wp:docPr id="1275160844" name="Image 1" descr="Une image contenant capture d’écran, Logiciel multimédia, Logiciel de graphisme, ligne&#10;&#10;Description générée automatiquement"/>
+            <wp:cNvGraphicFramePr>
+              <a:graphicFrameLocks xmlns:a="http://schemas.openxmlformats.org/drawingml/2006/main" noChangeAspect="1"/>
+            </wp:cNvGraphicFramePr>
+            <a:graphic xmlns:a="http://schemas.openxmlformats.org/drawingml/2006/main">
+              <a:graphicData uri="http://schemas.openxmlformats.org/drawingml/2006/picture">
+                <pic:pic xmlns:pic="http://schemas.openxmlformats.org/drawingml/2006/picture">
+                  <pic:nvPicPr>
+                    <pic:cNvPr id="1275160844" name="Image 1" descr="Une image contenant capture d’écran, Logiciel multimédia, Logiciel de graphisme, ligne&#10;&#10;Description générée automatiquement"/>
+                    <pic:cNvPicPr/>
+                  </pic:nvPicPr>
+                  <pic:blipFill>
+                    <a:blip r:embed="rId12"/>
+                    <a:stretch>
+                      <a:fillRect/>
+                    </a:stretch>
+                  </pic:blipFill>
+                  <pic:spPr>
+                    <a:xfrm>
+                      <a:off x="0" y="0"/>
+                      <a:ext cx="5760720" cy="1809750"/>
+                    </a:xfrm>
+                    <a:prstGeom prst="rect">
+                      <a:avLst/>
+                    </a:prstGeom>
+                  </pic:spPr>
+                </pic:pic>
+              </a:graphicData>
+            </a:graphic>
+          </wp:inline>
+        </w:drawing>
+      </w:r>
+    </w:p>
+    <w:p>
+      <w:pPr>
+        <w:pStyle w:val="Lgende"/>
+      </w:pPr>
+      <w:r>
+        <w:t xml:space="preserve">Figure </w:t>
+      </w:r>
+      <w:r>
+        <w:fldChar w:fldCharType="begin"/>
+      </w:r>
+      <w:r>
+        <w:instrText xml:space="preserve"> SEQ Figure \* ARABIC </w:instrText>
+      </w:r>
+      <w:r>
+        <w:fldChar w:fldCharType="separate"/>
+      </w:r>
+      <w:r>
+        <w:rPr>
+          <w:noProof/>
+        </w:rPr>
+        <w:t>8</w:t>
+      </w:r>
+      <w:r>
+        <w:fldChar w:fldCharType="end"/>
+      </w:r>
+      <w:r>
+        <w:t xml:space="preserve"> : Simulation avec source de tension variable (PULSE)</w:t>
+      </w:r>
+    </w:p>
+    <w:p/>
+    <w:p>
+      <w:r>
+        <w:t xml:space="preserve">On obtient ici le résultat donné en gabarit dans le sujet. </w:t>
+      </w:r>
+      <w:r>
+        <w:t>Le montage amplificateur suiveur permet ici de ne pas modifier le signal d’entrée</w:t>
+      </w:r>
+      <w:r>
+        <w:t>, mais uniquement de stabiliser la tension de sortie.</w:t>
+      </w:r>
+    </w:p>
+    <w:p/>
+    <w:p>
+      <w:pPr>
+        <w:pStyle w:val="Titre2"/>
+      </w:pPr>
+      <w:r>
+        <w:t>Question 8 : Circuit électrique</w:t>
+      </w:r>
+    </w:p>
+    <w:p>
+      <w:pPr>
+        <w:pStyle w:val="Titre3"/>
+        <w:numPr>
+          <w:ilvl w:val="0"/>
+          <w:numId w:val="20"/>
+        </w:numPr>
+      </w:pPr>
+      <w:r>
+        <w:t>Relation du pont diviseur de tension pour trouver la résistance idéale</w:t>
+      </w:r>
+    </w:p>
+    <w:p/>
+    <w:p>
+      <w:pPr>
+        <w:keepNext/>
+      </w:pPr>
+      <w:r>
+        <w:rPr>
+          <w:noProof/>
+        </w:rPr>
+        <w:drawing>
+          <wp:inline distT="0" distB="0" distL="0" distR="0" wp14:anchorId="061D75A2" wp14:editId="1F08714B">
+            <wp:extent cx="5760720" cy="2239645"/>
+            <wp:effectExtent l="0" t="0" r="0" b="8255"/>
+            <wp:docPr id="981531363" name="Image 1" descr="Une image contenant texte, capture d’écran, ligne, Police&#10;&#10;Description générée automatiquement"/>
+            <wp:cNvGraphicFramePr>
+              <a:graphicFrameLocks xmlns:a="http://schemas.openxmlformats.org/drawingml/2006/main" noChangeAspect="1"/>
+            </wp:cNvGraphicFramePr>
+            <a:graphic xmlns:a="http://schemas.openxmlformats.org/drawingml/2006/main">
+              <a:graphicData uri="http://schemas.openxmlformats.org/drawingml/2006/picture">
+                <pic:pic xmlns:pic="http://schemas.openxmlformats.org/drawingml/2006/picture">
+                  <pic:nvPicPr>
+                    <pic:cNvPr id="981531363" name="Image 1" descr="Une image contenant texte, capture d’écran, ligne, Police&#10;&#10;Description générée automatiquement"/>
+                    <pic:cNvPicPr/>
+                  </pic:nvPicPr>
+                  <pic:blipFill>
+                    <a:blip r:embed="rId13"/>
+                    <a:stretch>
+                      <a:fillRect/>
+                    </a:stretch>
+                  </pic:blipFill>
+                  <pic:spPr>
+                    <a:xfrm>
+                      <a:off x="0" y="0"/>
+                      <a:ext cx="5760720" cy="2239645"/>
+                    </a:xfrm>
+                    <a:prstGeom prst="rect">
+                      <a:avLst/>
+                    </a:prstGeom>
+                  </pic:spPr>
+                </pic:pic>
+              </a:graphicData>
+            </a:graphic>
+          </wp:inline>
+        </w:drawing>
+      </w:r>
+    </w:p>
+    <w:p>
+      <w:pPr>
+        <w:pStyle w:val="Lgende"/>
+      </w:pPr>
+      <w:r>
+        <w:t xml:space="preserve">Figure </w:t>
+      </w:r>
+      <w:r>
+        <w:fldChar w:fldCharType="begin"/>
+      </w:r>
+      <w:r>
+        <w:instrText xml:space="preserve"> SEQ Figure \* ARABIC </w:instrText>
+      </w:r>
+      <w:r>
+        <w:fldChar w:fldCharType="separate"/>
+      </w:r>
+      <w:r>
+        <w:rPr>
+          <w:noProof/>
+        </w:rPr>
+        <w:t>9</w:t>
+      </w:r>
+      <w:r>
+        <w:fldChar w:fldCharType="end"/>
+      </w:r>
+      <w:r>
+        <w:t xml:space="preserve"> : Schéma électrique simplifié (sujet)</w:t>
+      </w:r>
+    </w:p>
+    <w:p/>
+    <w:p>
+      <w:r>
+        <w:t xml:space="preserve">On utilise la relation du pont diviseur de tension afin de trouver la valeur de résistance idéale. </w:t>
+      </w:r>
+      <w:r>
+        <w:br/>
+      </w:r>
+      <w:r>
+        <w:br/>
+        <w:t xml:space="preserve">Dans ce schéma, la tension V1 vaut </w:t>
+      </w:r>
+      <w:r>
+        <w:rPr>
+          <w:rFonts w:ascii="Cambria Math" w:hAnsi="Cambria Math" w:cs="Cambria Math"/>
+        </w:rPr>
+        <w:t>𝑉</w:t>
+      </w:r>
+      <w:r>
+        <w:t xml:space="preserve">1 = </w:t>
+      </w:r>
+      <w:r>
+        <w:rPr>
+          <w:rFonts w:ascii="Cambria Math" w:hAnsi="Cambria Math" w:cs="Cambria Math"/>
+        </w:rPr>
+        <w:t>𝑉𝑐𝑐</w:t>
+      </w:r>
+      <w:r>
+        <w:t xml:space="preserve"> </w:t>
+      </w:r>
+      <w:r>
+        <w:rPr>
+          <w:rFonts w:ascii="Cambria Math" w:hAnsi="Cambria Math" w:cs="Cambria Math"/>
+        </w:rPr>
+        <w:t>∗</w:t>
+      </w:r>
+      <w:r>
+        <w:t xml:space="preserve"> </w:t>
+      </w:r>
+      <w:r>
+        <w:t>(</w:t>
+      </w:r>
+      <w:r>
+        <w:rPr>
+          <w:rFonts w:ascii="Cambria Math" w:hAnsi="Cambria Math" w:cs="Cambria Math"/>
+        </w:rPr>
+        <w:t>𝑅</w:t>
+      </w:r>
+      <w:r>
+        <w:t>1</w:t>
+      </w:r>
+      <w:r>
+        <w:t xml:space="preserve"> </w:t>
+      </w:r>
+      <w:r>
+        <w:t>/</w:t>
+      </w:r>
+      <w:r>
+        <w:t xml:space="preserve"> </w:t>
+      </w:r>
+      <w:r>
+        <w:t>(</w:t>
+      </w:r>
+      <w:r>
+        <w:rPr>
+          <w:rFonts w:ascii="Cambria Math" w:hAnsi="Cambria Math" w:cs="Cambria Math"/>
+        </w:rPr>
+        <w:t>𝑅</w:t>
+      </w:r>
+      <w:r>
+        <w:t xml:space="preserve">1 + </w:t>
+      </w:r>
+      <w:r>
+        <w:rPr>
+          <w:rFonts w:ascii="Cambria Math" w:hAnsi="Cambria Math" w:cs="Cambria Math"/>
+        </w:rPr>
+        <w:t>𝑅</w:t>
+      </w:r>
+      <w:r>
+        <w:t>2</w:t>
+      </w:r>
+      <w:r>
+        <w:t>)</w:t>
+      </w:r>
+      <w:r>
+        <w:t xml:space="preserve"> </w:t>
+      </w:r>
+      <w:r>
+        <w:t>)</w:t>
+      </w:r>
+      <w:r>
+        <w:t xml:space="preserve">. </w:t>
+      </w:r>
+    </w:p>
+    <w:p>
+      <w:r>
+        <w:t>On peut donc en déduire la valeur de R1 qui vaut 5 KOhms.</w:t>
+      </w:r>
+    </w:p>
+    <w:p/>
+    <w:p>
+      <w:pPr>
+        <w:rPr>
+          <w:rFonts w:asciiTheme="majorHAnsi" w:eastAsiaTheme="majorEastAsia" w:hAnsiTheme="majorHAnsi" w:cstheme="majorBidi"/>
+          <w:color w:val="1F3763" w:themeColor="accent1" w:themeShade="7F"/>
+        </w:rPr>
+      </w:pPr>
+      <w:r>
+        <w:br w:type="page"/>
+      </w:r>
+    </w:p>
+    <w:p>
+      <w:pPr>
+        <w:pStyle w:val="Titre3"/>
+        <w:numPr>
+          <w:ilvl w:val="0"/>
+          <w:numId w:val="20"/>
+        </w:numPr>
+      </w:pPr>
+      <w:r>
+        <w:lastRenderedPageBreak/>
+        <w:t>Montage électronique et test des composants</w:t>
+      </w:r>
+    </w:p>
+    <w:p/>
+    <w:p>
+      <w:pPr>
+        <w:keepNext/>
+      </w:pPr>
+      <w:r>
+        <w:t xml:space="preserve">On utilise pour notre montage deux amplificateurs opérationnels TL082, dont le schéma interne est le suivant : </w:t>
+      </w:r>
+      <w:r>
+        <w:rPr>
+          <w:noProof/>
+        </w:rPr>
+        <w:drawing>
+          <wp:inline distT="0" distB="0" distL="0" distR="0" wp14:anchorId="284923E5" wp14:editId="064CBDA3">
+            <wp:extent cx="5760720" cy="4229735"/>
+            <wp:effectExtent l="0" t="0" r="0" b="0"/>
+            <wp:docPr id="1050574150" name="Image 1" descr="TL082 Op-Amp Datasheet, Pinout, Feature &amp; Applications - The Engineering  Projects"/>
+            <wp:cNvGraphicFramePr>
+              <a:graphicFrameLocks xmlns:a="http://schemas.openxmlformats.org/drawingml/2006/main" noChangeAspect="1"/>
+            </wp:cNvGraphicFramePr>
+            <a:graphic xmlns:a="http://schemas.openxmlformats.org/drawingml/2006/main">
+              <a:graphicData uri="http://schemas.openxmlformats.org/drawingml/2006/picture">
+                <pic:pic xmlns:pic="http://schemas.openxmlformats.org/drawingml/2006/picture">
+                  <pic:nvPicPr>
+                    <pic:cNvPr id="0" name="Picture 1" descr="TL082 Op-Amp Datasheet, Pinout, Feature &amp; Applications - The Engineering  Projects"/>
+                    <pic:cNvPicPr>
+                      <a:picLocks noChangeAspect="1" noChangeArrowheads="1"/>
+                    </pic:cNvPicPr>
+                  </pic:nvPicPr>
+                  <pic:blipFill>
+                    <a:blip r:embed="rId14">
+                      <a:extLst>
+                        <a:ext uri="{28A0092B-C50C-407E-A947-70E740481C1C}">
+                          <a14:useLocalDpi xmlns:a14="http://schemas.microsoft.com/office/drawing/2010/main" val="0"/>
+                        </a:ext>
+                      </a:extLst>
+                    </a:blip>
+                    <a:srcRect/>
+                    <a:stretch>
+                      <a:fillRect/>
+                    </a:stretch>
+                  </pic:blipFill>
+                  <pic:spPr bwMode="auto">
+                    <a:xfrm>
+                      <a:off x="0" y="0"/>
+                      <a:ext cx="5760720" cy="4229735"/>
+                    </a:xfrm>
+                    <a:prstGeom prst="rect">
+                      <a:avLst/>
+                    </a:prstGeom>
+                    <a:noFill/>
+                    <a:ln>
+                      <a:noFill/>
+                    </a:ln>
+                  </pic:spPr>
+                </pic:pic>
+              </a:graphicData>
+            </a:graphic>
+          </wp:inline>
+        </w:drawing>
+      </w:r>
+    </w:p>
+    <w:p>
+      <w:pPr>
+        <w:pStyle w:val="Lgende"/>
+      </w:pPr>
+      <w:r>
+        <w:t xml:space="preserve">Figure </w:t>
+      </w:r>
+      <w:r>
+        <w:fldChar w:fldCharType="begin"/>
+      </w:r>
+      <w:r>
+        <w:instrText xml:space="preserve"> SEQ Figure \* ARABIC </w:instrText>
+      </w:r>
+      <w:r>
+        <w:fldChar w:fldCharType="separate"/>
+      </w:r>
+      <w:r>
+        <w:rPr>
+          <w:noProof/>
+        </w:rPr>
+        <w:t>10</w:t>
+      </w:r>
+      <w:r>
+        <w:fldChar w:fldCharType="end"/>
+      </w:r>
+      <w:r>
+        <w:t xml:space="preserve"> : Schéma AOP TL082</w:t>
+      </w:r>
+    </w:p>
+    <w:p/>
+    <w:p>
+      <w:r>
+        <w:t xml:space="preserve">Nous avons décidé d’utiliser ce composant pour sa simplicité d’utilisation, et car il comporte deux AOP, ce qui nous permet donc d’amplifier les signaux de deux photorésistances avec un seul composant. Nous utilisons alors le second AOP afin de traiter le signal de la troisième photorésistance. </w:t>
+      </w:r>
+    </w:p>
+    <w:p/>
+    <w:p>
+      <w:r>
+        <w:t>Nous avons ensuite choisi des résistances de 4,7 KOhms afin de réaliser notre pont diviseur de tension (</w:t>
+      </w:r>
+      <w:proofErr w:type="spellStart"/>
+      <w:r>
+        <w:t>cf</w:t>
+      </w:r>
+      <w:proofErr w:type="spellEnd"/>
+      <w:r>
+        <w:t xml:space="preserve"> partie 1)</w:t>
+      </w:r>
+      <w:r>
+        <w:t>.</w:t>
+      </w:r>
+    </w:p>
+    <w:p/>
+    <w:p>
+      <w:r>
+        <w:t xml:space="preserve">Concernant l’alimentation des AOP et des moteurs, nous avons décidé de les alimenter avec l’Analog Discovery (mode power </w:t>
+      </w:r>
+      <w:proofErr w:type="spellStart"/>
+      <w:r>
+        <w:t>supply</w:t>
+      </w:r>
+      <w:proofErr w:type="spellEnd"/>
+      <w:r>
+        <w:t>) en +5V et -5V</w:t>
+      </w:r>
+      <w:r>
+        <w:t>.</w:t>
+      </w:r>
+    </w:p>
+    <w:p/>
+    <w:p>
+      <w:r>
+        <w:t>On peut ensuite vérifier la conformité du signal de sortie avec le mode Scope de l’</w:t>
+      </w:r>
+      <w:proofErr w:type="spellStart"/>
+      <w:r>
+        <w:t>analog</w:t>
+      </w:r>
+      <w:proofErr w:type="spellEnd"/>
+      <w:r>
+        <w:t xml:space="preserve"> </w:t>
+      </w:r>
+      <w:proofErr w:type="spellStart"/>
+      <w:r>
+        <w:t>discovery</w:t>
+      </w:r>
+      <w:proofErr w:type="spellEnd"/>
+      <w:r>
+        <w:t>, ce qui nous a donné satisfaction.</w:t>
+      </w:r>
+    </w:p>
+    <w:p/>
+    <w:p>
+      <w:r>
+        <w:br w:type="page"/>
+      </w:r>
+    </w:p>
+    <w:p>
+      <w:pPr>
+        <w:pStyle w:val="Titre1"/>
+      </w:pPr>
+      <w:r>
+        <w:lastRenderedPageBreak/>
+        <w:t>VI. Montage de la tourelle</w:t>
+      </w:r>
+    </w:p>
+    <w:p>
+      <w:r>
+        <w:br/>
+        <w:t>Avant d’utiliser une tourelle, il faut l’assembler. Dans notre cas, elle nous a été fournie livrée.</w:t>
+      </w:r>
+    </w:p>
+    <w:p>
+      <w:pPr>
+        <w:pStyle w:val="Titre1"/>
+      </w:pPr>
+    </w:p>
+    <w:p>
+      <w:pPr>
+        <w:pStyle w:val="Titre2"/>
+      </w:pPr>
+      <w:r>
+        <w:t>Question 9 : Tourelle</w:t>
+      </w:r>
+    </w:p>
+    <w:p/>
+    <w:p>
+      <w:r>
+        <w:t>Selon la documentation du constructeur, le couple de la tourelle HS-300 est de 3,02 Kg*cm à</w:t>
+      </w:r>
+    </w:p>
+    <w:p>
+      <w:r>
+        <w:t xml:space="preserve">4,8V. </w:t>
+      </w:r>
+    </w:p>
+    <w:p>
+      <w:r>
+        <w:t>La longueur de l’axe mesure 3,2 cm, Nous disposons d’un panneau solaire pesant 700 grammes.</w:t>
+      </w:r>
+    </w:p>
+    <w:p/>
+    <w:p>
+      <w:r>
+        <w:t>Le poids max supportable est calculable de la façon suivante :</w:t>
+      </w:r>
+    </w:p>
+    <w:p>
+      <w:r>
+        <w:t>Pmax = Couple / Longueur</w:t>
+      </w:r>
+    </w:p>
+    <w:p>
+      <w:pPr>
+        <w:rPr>
+          <w:rFonts w:ascii="Cambria Math" w:hAnsi="Cambria Math" w:cs="Cambria Math"/>
+        </w:rPr>
+      </w:pPr>
+    </w:p>
+    <w:p>
+      <w:r>
+        <w:t>On obtient donc un poids maximal de 0,94Kg</w:t>
+      </w:r>
+      <w:r>
+        <w:t>.</w:t>
+      </w:r>
+    </w:p>
+    <w:p/>
+    <w:p/>
+    <w:p>
+      <w:r>
+        <w:t>La tourelle nous ayant été fournie livrée, nous n’avons pas eu d’étape assemblage à réaliser.</w:t>
+      </w:r>
+    </w:p>
+    <w:p/>
+    <w:p>
+      <w:pPr>
+        <w:pStyle w:val="Titre2"/>
+        <w:numPr>
+          <w:ilvl w:val="0"/>
+          <w:numId w:val="20"/>
+        </w:numPr>
+      </w:pPr>
+      <w:r>
+        <w:t>Test de la tourelle</w:t>
+      </w:r>
+    </w:p>
+    <w:p/>
+    <w:p>
+      <w:r>
+        <w:t xml:space="preserve">Afin de tester notre tourelle convenablement, nous avons codé un programme simple qui envoie un signal PWM sur le pin en question du servomoteur. Nous avons alors réussi à faire tourner sur les deux axes. </w:t>
+      </w:r>
+    </w:p>
+    <w:p>
+      <w:r>
+        <w:t>Concernant l’alimentation,</w:t>
+      </w:r>
+      <w:r>
+        <w:t xml:space="preserve"> nous avons utilisé le +5V avec le </w:t>
+      </w:r>
+      <w:proofErr w:type="spellStart"/>
+      <w:r>
+        <w:t>powersupply</w:t>
+      </w:r>
+      <w:proofErr w:type="spellEnd"/>
+      <w:r>
+        <w:t xml:space="preserve"> de l’</w:t>
+      </w:r>
+      <w:proofErr w:type="spellStart"/>
+      <w:r>
+        <w:t>analog</w:t>
+      </w:r>
+      <w:proofErr w:type="spellEnd"/>
+      <w:r>
+        <w:t xml:space="preserve"> </w:t>
+      </w:r>
+      <w:proofErr w:type="spellStart"/>
+      <w:r>
+        <w:t>discovery</w:t>
+      </w:r>
+      <w:proofErr w:type="spellEnd"/>
+      <w:r>
+        <w:t>.</w:t>
+      </w:r>
+    </w:p>
+    <w:p/>
+    <w:p>
+      <w:pPr>
+        <w:pStyle w:val="Titre3"/>
+        <w:numPr>
+          <w:ilvl w:val="0"/>
+          <w:numId w:val="20"/>
+        </w:numPr>
+      </w:pPr>
+      <w:r>
+        <w:t>Manipulation second axe</w:t>
+      </w:r>
+    </w:p>
+    <w:p>
+      <w:pPr>
+        <w:pStyle w:val="Titre3"/>
+      </w:pPr>
+    </w:p>
+    <w:p>
+      <w:pPr>
+        <w:pStyle w:val="Titre3"/>
+      </w:pPr>
+    </w:p>
+    <w:p>
+      <w:r>
+        <w:t>La manipulation second axe est exactement la même que sur le premier axe.</w:t>
+      </w:r>
+    </w:p>
+    <w:p/>
+    <w:p>
+      <w:pPr>
+        <w:pStyle w:val="Titre3"/>
+        <w:numPr>
+          <w:ilvl w:val="0"/>
+          <w:numId w:val="20"/>
+        </w:numPr>
+      </w:pPr>
+      <w:r>
+        <w:t>Rapport cyclique</w:t>
+      </w:r>
+    </w:p>
+    <w:p/>
+    <w:p>
+      <w:r>
+        <w:t>En modifiant le rapport cyclique de notre signal PWM, on peut modifier l’angle de notre servomoteur.</w:t>
+      </w:r>
+    </w:p>
+    <w:p/>
+    <w:p/>
+    <w:p>
+      <w:pPr>
+        <w:rPr>
+          <w:rFonts w:asciiTheme="majorHAnsi" w:eastAsiaTheme="majorEastAsia" w:hAnsiTheme="majorHAnsi" w:cstheme="majorBidi"/>
+          <w:color w:val="2F5496" w:themeColor="accent1" w:themeShade="BF"/>
+          <w:sz w:val="32"/>
+          <w:szCs w:val="32"/>
+        </w:rPr>
+      </w:pPr>
+      <w:r>
+        <w:br w:type="page"/>
+      </w:r>
+    </w:p>
+    <w:p>
+      <w:pPr>
+        <w:pStyle w:val="Titre1"/>
+      </w:pPr>
+      <w:r>
+        <w:lastRenderedPageBreak/>
+        <w:t>VII. Manipulations</w:t>
+      </w:r>
+    </w:p>
+    <w:p/>
+    <w:p>
+      <w:r>
+        <w:t xml:space="preserve">Nous avons entièrement réalisé le code embarqué en langage C (compilation avec le compilateur embarqué de l’IDE </w:t>
+      </w:r>
+      <w:proofErr w:type="spellStart"/>
+      <w:r>
+        <w:t>Keil</w:t>
+      </w:r>
+      <w:proofErr w:type="spellEnd"/>
+      <w:r>
+        <w:t xml:space="preserve"> </w:t>
+      </w:r>
+      <w:proofErr w:type="spellStart"/>
+      <w:r>
+        <w:t>uVision</w:t>
+      </w:r>
+      <w:proofErr w:type="spellEnd"/>
+      <w:r>
+        <w:t xml:space="preserve"> 4)</w:t>
+      </w:r>
+      <w:r>
+        <w:t>.</w:t>
+      </w:r>
+    </w:p>
+    <w:p>
+      <w:pPr>
+        <w:pStyle w:val="Titre2"/>
+      </w:pPr>
+    </w:p>
+    <w:p>
+      <w:pPr>
+        <w:pStyle w:val="Titre2"/>
+      </w:pPr>
+      <w:r>
+        <w:t>Question 10 : Prise en main de la carte</w:t>
+      </w:r>
+    </w:p>
+    <w:p/>
+    <w:p>
+      <w:r>
+        <w:t xml:space="preserve">Nous avons dans un premier temps codé un simple programme permettant de faire clignoter une LED sur la carte. </w:t>
+      </w:r>
+      <w:r>
+        <w:t xml:space="preserve">Nous avons alors </w:t>
+      </w:r>
+      <w:r>
+        <w:t xml:space="preserve">utilisé la bibliothèque, créée lors de nos cours de microcontrôleurs avec M. </w:t>
+      </w:r>
+      <w:proofErr w:type="spellStart"/>
+      <w:r>
+        <w:t>Darga</w:t>
+      </w:r>
+      <w:proofErr w:type="spellEnd"/>
+      <w:r>
+        <w:t xml:space="preserve">, que nous avons nommé </w:t>
+      </w:r>
+      <w:proofErr w:type="spellStart"/>
+      <w:r>
+        <w:t>BSP.c</w:t>
+      </w:r>
+      <w:proofErr w:type="spellEnd"/>
+      <w:r>
+        <w:t xml:space="preserve">. Cette librairie de fonctions permet d’effectuer diverses opérations telles que l’initialisation des </w:t>
+      </w:r>
+      <w:proofErr w:type="spellStart"/>
+      <w:r>
+        <w:t>LEDs</w:t>
+      </w:r>
+      <w:proofErr w:type="spellEnd"/>
+      <w:r>
+        <w:t>, l’initialisation de la console etc…</w:t>
+      </w:r>
+      <w:r>
+        <w:br/>
+      </w:r>
+      <w:r>
+        <w:br/>
+        <w:t xml:space="preserve">Nous avons alors, pour tester notre carte, utilisé une fonction créée précédemment nommée </w:t>
+      </w:r>
+      <w:proofErr w:type="spellStart"/>
+      <w:r>
+        <w:t>BSP_LED_Toggle</w:t>
+      </w:r>
+      <w:proofErr w:type="spellEnd"/>
+      <w:r>
+        <w:t>() ; qui permet d’inverser l’état de la LED.</w:t>
+      </w:r>
+      <w:r>
+        <w:br/>
+        <w:t xml:space="preserve">Nous avons ensuite ajouté un délai de 500ms afin de créer un clignotement, après avoir placé ces deux lignes de code C dans une boucle </w:t>
+      </w:r>
+      <w:proofErr w:type="spellStart"/>
+      <w:r>
+        <w:t>while</w:t>
+      </w:r>
+      <w:proofErr w:type="spellEnd"/>
+      <w:r>
+        <w:t xml:space="preserve"> infinie. </w:t>
+      </w:r>
+    </w:p>
+    <w:p/>
+    <w:p>
+      <w:pPr>
+        <w:keepNext/>
+      </w:pPr>
+      <w:r>
+        <w:rPr>
+          <w:noProof/>
+        </w:rPr>
+        <w:drawing>
+          <wp:inline distT="0" distB="0" distL="0" distR="0" wp14:anchorId="1BA2F05C" wp14:editId="54EBB032">
+            <wp:extent cx="4305300" cy="1733550"/>
+            <wp:effectExtent l="0" t="0" r="0" b="0"/>
+            <wp:docPr id="1298596042" name="Image 1"/>
+            <wp:cNvGraphicFramePr>
+              <a:graphicFrameLocks xmlns:a="http://schemas.openxmlformats.org/drawingml/2006/main" noChangeAspect="1"/>
+            </wp:cNvGraphicFramePr>
+            <a:graphic xmlns:a="http://schemas.openxmlformats.org/drawingml/2006/main">
+              <a:graphicData uri="http://schemas.openxmlformats.org/drawingml/2006/picture">
+                <pic:pic xmlns:pic="http://schemas.openxmlformats.org/drawingml/2006/picture">
+                  <pic:nvPicPr>
+                    <pic:cNvPr id="1298596042" name=""/>
+                    <pic:cNvPicPr/>
+                  </pic:nvPicPr>
+                  <pic:blipFill>
+                    <a:blip r:embed="rId15"/>
+                    <a:stretch>
+                      <a:fillRect/>
+                    </a:stretch>
+                  </pic:blipFill>
+                  <pic:spPr>
+                    <a:xfrm>
+                      <a:off x="0" y="0"/>
+                      <a:ext cx="4305300" cy="1733550"/>
+                    </a:xfrm>
+                    <a:prstGeom prst="rect">
+                      <a:avLst/>
+                    </a:prstGeom>
+                  </pic:spPr>
+                </pic:pic>
+              </a:graphicData>
+            </a:graphic>
+          </wp:inline>
+        </w:drawing>
+      </w:r>
+    </w:p>
+    <w:p>
+      <w:pPr>
+        <w:pStyle w:val="Lgende"/>
+      </w:pPr>
+      <w:r>
+        <w:t xml:space="preserve">Figure </w:t>
+      </w:r>
+      <w:r>
+        <w:fldChar w:fldCharType="begin"/>
+      </w:r>
+      <w:r>
+        <w:instrText xml:space="preserve"> SEQ Figure \* ARABIC </w:instrText>
+      </w:r>
+      <w:r>
+        <w:fldChar w:fldCharType="separate"/>
+      </w:r>
+      <w:r>
+        <w:rPr>
+          <w:noProof/>
+        </w:rPr>
+        <w:t>11</w:t>
+      </w:r>
+      <w:r>
+        <w:fldChar w:fldCharType="end"/>
+      </w:r>
+      <w:r>
+        <w:t xml:space="preserve"> : Détails de la fonction </w:t>
+      </w:r>
+      <w:proofErr w:type="spellStart"/>
+      <w:r>
+        <w:t>BSP_LED_Toggle</w:t>
+      </w:r>
+      <w:proofErr w:type="spellEnd"/>
+      <w:r>
+        <w:t>()</w:t>
+      </w:r>
+    </w:p>
+    <w:p>
+      <w:pPr>
+        <w:pStyle w:val="Titre2"/>
+      </w:pPr>
+      <w:r>
+        <w:br/>
+        <w:t xml:space="preserve">Question 11 : </w:t>
+      </w:r>
+      <w:r>
+        <w:t>Premiers essais avec la carte</w:t>
+      </w:r>
+    </w:p>
+    <w:p/>
+    <w:p>
+      <w:pPr>
+        <w:pStyle w:val="Titre3"/>
+        <w:numPr>
+          <w:ilvl w:val="0"/>
+          <w:numId w:val="21"/>
+        </w:numPr>
+      </w:pPr>
+      <w:r>
+        <w:t>Génération de deux signaux PWM</w:t>
+      </w:r>
+    </w:p>
+    <w:p/>
+    <w:p>
+      <w:r>
+        <w:t>Les trois caractéristiques d’un signal PWM sont la fréquence, la période, et la largeur des impulsions (</w:t>
+      </w:r>
+      <w:r>
+        <w:sym w:font="Wingdings" w:char="F0E0"/>
+      </w:r>
+      <w:r>
+        <w:t>rapport cyclique</w:t>
+      </w:r>
+      <w:r>
+        <w:t>)</w:t>
+      </w:r>
+      <w:r>
+        <w:t>, ainsi que l’amplitude du signal (tension)</w:t>
+      </w:r>
+      <w:r>
+        <w:t>.</w:t>
+      </w:r>
+    </w:p>
+    <w:p/>
+    <w:p>
+      <w:pPr>
+        <w:pStyle w:val="Titre4"/>
+        <w:ind w:firstLine="708"/>
+      </w:pPr>
+      <w:r>
+        <w:t>Résolution du signal PWM</w:t>
+      </w:r>
+    </w:p>
+    <w:p/>
+    <w:p>
+      <w:r>
+        <w:t xml:space="preserve">Nous avons pris une résolution de 8 bits pour avoir un maximum de précision sur le contrôle des servomoteurs (180 degrés d’amplitude </w:t>
+      </w:r>
+      <w:r>
+        <w:sym w:font="Wingdings" w:char="F0E0"/>
+      </w:r>
+      <w:r>
+        <w:t xml:space="preserve"> 8 bits = 256 échantillons).</w:t>
+      </w:r>
+    </w:p>
+    <w:p/>
+    <w:p>
+      <w:pPr>
+        <w:pStyle w:val="Titre4"/>
+        <w:ind w:firstLine="708"/>
+      </w:pPr>
+      <w:r>
+        <w:t>Initier le signal PWM</w:t>
+      </w:r>
+    </w:p>
+    <w:p/>
+    <w:p>
+      <w:r>
+        <w:t>Afin d’initialiser le signal PWM, nous utilisons les pins 8 et 9 du GPIOA</w:t>
+      </w:r>
+      <w:r>
+        <w:t>.</w:t>
+      </w:r>
+    </w:p>
+    <w:p>
+      <w:r>
+        <w:lastRenderedPageBreak/>
+        <w:t xml:space="preserve">Il faut également activer la </w:t>
+      </w:r>
+      <w:proofErr w:type="spellStart"/>
+      <w:r>
+        <w:t>clock</w:t>
+      </w:r>
+      <w:proofErr w:type="spellEnd"/>
+      <w:r>
+        <w:t xml:space="preserve"> et le </w:t>
+      </w:r>
+      <w:proofErr w:type="spellStart"/>
+      <w:r>
+        <w:t>timer</w:t>
+      </w:r>
+      <w:proofErr w:type="spellEnd"/>
+      <w:r>
+        <w:t xml:space="preserve">. </w:t>
+      </w:r>
+      <w:r>
+        <w:br/>
+        <w:t xml:space="preserve">Voici notre fonction d’initialisation de la PWM : </w:t>
+      </w:r>
+    </w:p>
+    <w:p/>
+    <w:p>
+      <w:pPr>
+        <w:keepNext/>
+      </w:pPr>
+      <w:r>
+        <w:rPr>
+          <w:noProof/>
+        </w:rPr>
+        <w:drawing>
+          <wp:inline distT="0" distB="0" distL="0" distR="0" wp14:anchorId="101B2EF9" wp14:editId="7DE5CD7C">
+            <wp:extent cx="5238750" cy="5486400"/>
+            <wp:effectExtent l="0" t="0" r="0" b="0"/>
+            <wp:docPr id="1617427831" name="Image 1" descr="Une image contenant texte, capture d’écran&#10;&#10;Description générée automatiquement"/>
+            <wp:cNvGraphicFramePr>
+              <a:graphicFrameLocks xmlns:a="http://schemas.openxmlformats.org/drawingml/2006/main" noChangeAspect="1"/>
+            </wp:cNvGraphicFramePr>
+            <a:graphic xmlns:a="http://schemas.openxmlformats.org/drawingml/2006/main">
+              <a:graphicData uri="http://schemas.openxmlformats.org/drawingml/2006/picture">
+                <pic:pic xmlns:pic="http://schemas.openxmlformats.org/drawingml/2006/picture">
+                  <pic:nvPicPr>
+                    <pic:cNvPr id="1617427831" name="Image 1" descr="Une image contenant texte, capture d’écran&#10;&#10;Description générée automatiquement"/>
+                    <pic:cNvPicPr/>
+                  </pic:nvPicPr>
+                  <pic:blipFill>
+                    <a:blip r:embed="rId16"/>
+                    <a:stretch>
+                      <a:fillRect/>
+                    </a:stretch>
+                  </pic:blipFill>
+                  <pic:spPr>
+                    <a:xfrm>
+                      <a:off x="0" y="0"/>
+                      <a:ext cx="5238750" cy="5486400"/>
+                    </a:xfrm>
+                    <a:prstGeom prst="rect">
+                      <a:avLst/>
+                    </a:prstGeom>
+                  </pic:spPr>
+                </pic:pic>
+              </a:graphicData>
+            </a:graphic>
+          </wp:inline>
+        </w:drawing>
+      </w:r>
+    </w:p>
+    <w:p>
+      <w:pPr>
+        <w:pStyle w:val="Lgende"/>
+      </w:pPr>
+      <w:r>
+        <w:t xml:space="preserve">Figure </w:t>
+      </w:r>
+      <w:r>
+        <w:fldChar w:fldCharType="begin"/>
+      </w:r>
+      <w:r>
+        <w:instrText xml:space="preserve"> SEQ Figure \* ARABIC </w:instrText>
+      </w:r>
+      <w:r>
+        <w:fldChar w:fldCharType="separate"/>
+      </w:r>
+      <w:r>
+        <w:rPr>
+          <w:noProof/>
+        </w:rPr>
+        <w:t>12</w:t>
+      </w:r>
+      <w:r>
+        <w:fldChar w:fldCharType="end"/>
+      </w:r>
+      <w:r>
+        <w:t xml:space="preserve"> : Fonction d'initialisation de la PWM</w:t>
+      </w:r>
+    </w:p>
+    <w:p>
+      <w:r>
+        <w:t>Nous avons alors un signal PWM généré sur les pins PA8 et PA9 (registre GPIOA)</w:t>
+      </w:r>
+      <w:r>
+        <w:t>.</w:t>
+      </w:r>
+      <w:r>
+        <w:br/>
+      </w:r>
+    </w:p>
+    <w:p>
+      <w:r>
+        <w:t xml:space="preserve">Il suffit ensuite d’activer ces pins dans notre code principal en utilisant les registres TIM1-&gt;CCR1 </w:t>
+      </w:r>
+      <w:r>
+        <w:t xml:space="preserve">pour PA9 </w:t>
+      </w:r>
+      <w:r>
+        <w:t>et TIM1-&gt;CCR2 pour PA8.</w:t>
+      </w:r>
+    </w:p>
+    <w:p/>
+    <w:p>
+      <w:r>
+        <w:t>Il suffit ensuite d’incrémenter ou de décrémenter leur valeur à chaque tour de boucle afin de faire varier l’angle du servomoteur.</w:t>
+      </w:r>
+    </w:p>
+    <w:p/>
+    <w:p>
+      <w:pPr>
+        <w:rPr>
+          <w:rFonts w:asciiTheme="majorHAnsi" w:eastAsiaTheme="majorEastAsia" w:hAnsiTheme="majorHAnsi" w:cstheme="majorBidi"/>
+          <w:color w:val="1F3763" w:themeColor="accent1" w:themeShade="7F"/>
+        </w:rPr>
+      </w:pPr>
+      <w:r>
+        <w:br w:type="page"/>
+      </w:r>
+    </w:p>
+    <w:p>
+      <w:pPr>
+        <w:pStyle w:val="Titre3"/>
+        <w:numPr>
+          <w:ilvl w:val="0"/>
+          <w:numId w:val="21"/>
+        </w:numPr>
+      </w:pPr>
+      <w:r>
+        <w:lastRenderedPageBreak/>
+        <w:t>Communication série</w:t>
+      </w:r>
+    </w:p>
+    <w:p/>
+    <w:p>
+      <w:r>
+        <w:t xml:space="preserve">Pour ce qui est de la communication UART, nous utilisons également une fonction de notre librairie </w:t>
+      </w:r>
+      <w:proofErr w:type="spellStart"/>
+      <w:r>
+        <w:t>BSP.c</w:t>
+      </w:r>
+      <w:proofErr w:type="spellEnd"/>
+      <w:r>
+        <w:t xml:space="preserve"> afin d’initialiser la communication série. </w:t>
+      </w:r>
+    </w:p>
+    <w:p>
+      <w:pPr>
+        <w:keepNext/>
+      </w:pPr>
+      <w:r>
+        <w:rPr>
+          <w:noProof/>
+        </w:rPr>
+        <w:drawing>
+          <wp:inline distT="0" distB="0" distL="0" distR="0" wp14:anchorId="3518E671" wp14:editId="174D3FAA">
+            <wp:extent cx="4457700" cy="5591175"/>
+            <wp:effectExtent l="0" t="0" r="0" b="9525"/>
+            <wp:docPr id="1877254373" name="Image 1" descr="Une image contenant texte, capture d’écran&#10;&#10;Description générée automatiquement"/>
+            <wp:cNvGraphicFramePr>
+              <a:graphicFrameLocks xmlns:a="http://schemas.openxmlformats.org/drawingml/2006/main" noChangeAspect="1"/>
+            </wp:cNvGraphicFramePr>
+            <a:graphic xmlns:a="http://schemas.openxmlformats.org/drawingml/2006/main">
+              <a:graphicData uri="http://schemas.openxmlformats.org/drawingml/2006/picture">
+                <pic:pic xmlns:pic="http://schemas.openxmlformats.org/drawingml/2006/picture">
+                  <pic:nvPicPr>
+                    <pic:cNvPr id="1877254373" name="Image 1" descr="Une image contenant texte, capture d’écran&#10;&#10;Description générée automatiquement"/>
+                    <pic:cNvPicPr/>
+                  </pic:nvPicPr>
+                  <pic:blipFill>
+                    <a:blip r:embed="rId17"/>
+                    <a:stretch>
+                      <a:fillRect/>
+                    </a:stretch>
+                  </pic:blipFill>
+                  <pic:spPr>
+                    <a:xfrm>
+                      <a:off x="0" y="0"/>
+                      <a:ext cx="4457700" cy="5591175"/>
+                    </a:xfrm>
+                    <a:prstGeom prst="rect">
+                      <a:avLst/>
+                    </a:prstGeom>
+                  </pic:spPr>
+                </pic:pic>
+              </a:graphicData>
+            </a:graphic>
+          </wp:inline>
+        </w:drawing>
+      </w:r>
+    </w:p>
+    <w:p>
+      <w:pPr>
+        <w:pStyle w:val="Lgende"/>
+      </w:pPr>
+      <w:r>
+        <w:t xml:space="preserve">Figure </w:t>
+      </w:r>
+      <w:r>
+        <w:fldChar w:fldCharType="begin"/>
+      </w:r>
+      <w:r>
+        <w:instrText xml:space="preserve"> SEQ Figure \* ARABIC </w:instrText>
+      </w:r>
+      <w:r>
+        <w:fldChar w:fldCharType="separate"/>
+      </w:r>
+      <w:r>
+        <w:rPr>
+          <w:noProof/>
+        </w:rPr>
+        <w:t>13</w:t>
+      </w:r>
+      <w:r>
+        <w:fldChar w:fldCharType="end"/>
+      </w:r>
+      <w:r>
+        <w:t xml:space="preserve"> : Initialisation de la communication UART</w:t>
+      </w:r>
+    </w:p>
+    <w:p>
+      <w:r>
+        <w:t xml:space="preserve">Nous avons alors utilisé nos fonctions créées lors des cours afin d’afficher d’envoyer des messages via le port série. </w:t>
+      </w:r>
+      <w:r>
+        <w:br/>
+      </w:r>
+      <w:r>
+        <w:br/>
+        <w:t xml:space="preserve">On peut ensuite ouvrir un terminal série sur notre machine permettant d’afficher les messages reçus sur le port correspondant au driver USB de la carte, au </w:t>
+      </w:r>
+      <w:proofErr w:type="spellStart"/>
+      <w:r>
+        <w:t>baudrate</w:t>
+      </w:r>
+      <w:proofErr w:type="spellEnd"/>
+      <w:r>
+        <w:t xml:space="preserve"> de 115200 baud/s (défini dans la fonction figure 13)</w:t>
+      </w:r>
+      <w:r>
+        <w:t>.</w:t>
+      </w:r>
+    </w:p>
+    <w:p/>
+    <w:p>
+      <w:pPr>
+        <w:rPr>
+          <w:rFonts w:asciiTheme="majorHAnsi" w:eastAsiaTheme="majorEastAsia" w:hAnsiTheme="majorHAnsi" w:cstheme="majorBidi"/>
+          <w:color w:val="1F3763" w:themeColor="accent1" w:themeShade="7F"/>
+        </w:rPr>
+      </w:pPr>
+      <w:r>
+        <w:br w:type="page"/>
+      </w:r>
+    </w:p>
+    <w:p>
+      <w:pPr>
+        <w:pStyle w:val="Titre3"/>
+        <w:numPr>
+          <w:ilvl w:val="0"/>
+          <w:numId w:val="21"/>
+        </w:numPr>
+      </w:pPr>
+      <w:r>
+        <w:lastRenderedPageBreak/>
+        <w:t xml:space="preserve">Acquisition des données </w:t>
+      </w:r>
+    </w:p>
+    <w:p/>
+    <w:p>
+      <w:pPr>
+        <w:pStyle w:val="Titre4"/>
+        <w:numPr>
+          <w:ilvl w:val="0"/>
+          <w:numId w:val="23"/>
+        </w:numPr>
+      </w:pPr>
+      <w:r>
+        <w:t>Type des données / unité</w:t>
+      </w:r>
+    </w:p>
+    <w:p/>
+    <w:p>
+      <w:r>
+        <w:t>Les données envoyées à la carte sont les valeurs de tensions analogiques des photorésistances (en sortie des AOP)</w:t>
+      </w:r>
+      <w:r>
+        <w:t>.</w:t>
+      </w:r>
+    </w:p>
+    <w:p>
+      <w:r>
+        <w:t>Cela correspond donc à un signal analogique.</w:t>
+      </w:r>
+      <w:r>
+        <w:br/>
+        <w:t>Afin de lire cette valeur dans notre code, nous ne pouvons uniquement lire des valeurs numériques. Pour cela, nous utilisons donc l’ADC (</w:t>
+      </w:r>
+      <w:proofErr w:type="spellStart"/>
+      <w:r>
+        <w:t>analog</w:t>
+      </w:r>
+      <w:proofErr w:type="spellEnd"/>
+      <w:r>
+        <w:t xml:space="preserve"> to digital </w:t>
+      </w:r>
+      <w:proofErr w:type="spellStart"/>
+      <w:r>
+        <w:t>converter</w:t>
+      </w:r>
+      <w:proofErr w:type="spellEnd"/>
+      <w:r>
+        <w:t>). Cela nous permet de convertir la donnée analogique en donnée numérique, afin de lire la valeur de la photorésistance directement ave</w:t>
+      </w:r>
+      <w:r>
+        <w:t>c</w:t>
+      </w:r>
+      <w:r>
+        <w:t xml:space="preserve"> notre carte.</w:t>
+      </w:r>
+      <w:r>
+        <w:br/>
+        <w:t>Nous pourrons par la suite afficher ces valeurs via le terminal série, comme décrit dans la partie B auparavant.</w:t>
+      </w:r>
+    </w:p>
+    <w:p/>
+    <w:p>
+      <w:pPr>
+        <w:pStyle w:val="Titre4"/>
+        <w:numPr>
+          <w:ilvl w:val="0"/>
+          <w:numId w:val="23"/>
+        </w:numPr>
+      </w:pPr>
+      <w:r>
+        <w:t xml:space="preserve">Broches </w:t>
+      </w:r>
+    </w:p>
+    <w:p/>
+    <w:p>
+      <w:r>
+        <w:t>On utilisera les pins PC0 (ADC_IN10), PC1 (ADC_IN11), PC2 (ADC_IN12).</w:t>
+      </w:r>
+    </w:p>
+    <w:p/>
+    <w:p>
+      <w:pPr>
+        <w:pStyle w:val="Titre4"/>
+        <w:numPr>
+          <w:ilvl w:val="0"/>
+          <w:numId w:val="23"/>
+        </w:numPr>
+      </w:pPr>
+      <w:r>
+        <w:t>Utilisation de l’ADC (mémoire ?)</w:t>
+      </w:r>
+    </w:p>
+    <w:p/>
+    <w:p>
+      <w:r>
+        <w:t xml:space="preserve">Il est possible d’utiliser l’ADC de la carte </w:t>
+      </w:r>
+      <w:proofErr w:type="spellStart"/>
+      <w:r>
+        <w:t>nucleo</w:t>
+      </w:r>
+      <w:proofErr w:type="spellEnd"/>
+      <w:r>
+        <w:t xml:space="preserve"> sans utiliser de mémoire. On peut simplement lire la valeur et l’afficher directement en lisant simplement la valeur dans le registre GPIOC). Cependant, si nous souhaitons enregistrer la valeur pour la comparer avec une autre, par exemple, dans ce cas il sera nécessaire d’enregistrer cette dernière dans une variable en mémoire afin de pouvoir traiter sa valeur.</w:t>
+      </w:r>
+    </w:p>
+    <w:p>
+      <w:pPr>
+        <w:keepNext/>
+      </w:pPr>
+      <w:r>
+        <w:br/>
+        <w:t>Cependant, si nous n’utilisons pas d’enregistrement en mémoire, il faut attendre que le 2</w:t>
+      </w:r>
+      <w:r>
+        <w:rPr>
+          <w:vertAlign w:val="superscript"/>
+        </w:rPr>
+        <w:t>e</w:t>
+      </w:r>
+      <w:r>
+        <w:t xml:space="preserve"> bit </w:t>
+      </w:r>
+      <w:r>
+        <w:t>(EOC</w:t>
+      </w:r>
+      <w:r>
+        <w:t xml:space="preserve"> = End Of Conversion</w:t>
+      </w:r>
+      <w:r>
+        <w:t xml:space="preserve">) </w:t>
+      </w:r>
+      <w:r>
+        <w:t>d</w:t>
+      </w:r>
+      <w:r>
+        <w:t>u registre</w:t>
+      </w:r>
+      <w:r>
+        <w:t xml:space="preserve"> ADC_ISR soit à 1 avant de lire la valeur. </w:t>
+      </w:r>
+      <w:r>
+        <w:t xml:space="preserve">Voici notre transparent de cours traitant de ce sujet : </w:t>
+      </w:r>
+      <w:r>
+        <w:br/>
+      </w:r>
+      <w:r>
+        <w:rPr>
+          <w:noProof/>
+        </w:rPr>
+        <w:drawing>
+          <wp:inline distT="0" distB="0" distL="0" distR="0" wp14:anchorId="325123F3" wp14:editId="6DDCE097">
+            <wp:extent cx="5133975" cy="2733675"/>
+            <wp:effectExtent l="0" t="0" r="9525" b="9525"/>
+            <wp:docPr id="1488840761" name="Image 1"/>
+            <wp:cNvGraphicFramePr>
+              <a:graphicFrameLocks xmlns:a="http://schemas.openxmlformats.org/drawingml/2006/main" noChangeAspect="1"/>
+            </wp:cNvGraphicFramePr>
+            <a:graphic xmlns:a="http://schemas.openxmlformats.org/drawingml/2006/main">
+              <a:graphicData uri="http://schemas.openxmlformats.org/drawingml/2006/picture">
+                <pic:pic xmlns:pic="http://schemas.openxmlformats.org/drawingml/2006/picture">
+                  <pic:nvPicPr>
+                    <pic:cNvPr id="1488840761" name=""/>
+                    <pic:cNvPicPr/>
+                  </pic:nvPicPr>
+                  <pic:blipFill>
+                    <a:blip r:embed="rId18"/>
+                    <a:stretch>
+                      <a:fillRect/>
+                    </a:stretch>
+                  </pic:blipFill>
+                  <pic:spPr>
+                    <a:xfrm>
+                      <a:off x="0" y="0"/>
+                      <a:ext cx="5133975" cy="2733675"/>
+                    </a:xfrm>
+                    <a:prstGeom prst="rect">
+                      <a:avLst/>
+                    </a:prstGeom>
+                  </pic:spPr>
+                </pic:pic>
+              </a:graphicData>
+            </a:graphic>
+          </wp:inline>
+        </w:drawing>
+      </w:r>
+    </w:p>
+    <w:p>
+      <w:pPr>
+        <w:pStyle w:val="Lgende"/>
+      </w:pPr>
+      <w:r>
+        <w:t xml:space="preserve">Figure </w:t>
+      </w:r>
+      <w:r>
+        <w:fldChar w:fldCharType="begin"/>
+      </w:r>
+      <w:r>
+        <w:instrText xml:space="preserve"> SEQ Figure \* ARABIC </w:instrText>
+      </w:r>
+      <w:r>
+        <w:fldChar w:fldCharType="separate"/>
+      </w:r>
+      <w:r>
+        <w:rPr>
+          <w:noProof/>
+        </w:rPr>
+        <w:t>14</w:t>
+      </w:r>
+      <w:r>
+        <w:fldChar w:fldCharType="end"/>
+      </w:r>
+      <w:r>
+        <w:t xml:space="preserve"> : Transparent de cours sur l'attente de conversion par l'ADC</w:t>
+      </w:r>
+    </w:p>
+    <w:p/>
+    <w:p>
+      <w:pPr>
+        <w:pStyle w:val="Titre4"/>
+        <w:numPr>
+          <w:ilvl w:val="0"/>
+          <w:numId w:val="23"/>
+        </w:numPr>
+      </w:pPr>
+      <w:r>
+        <w:br w:type="page"/>
+      </w:r>
+    </w:p>
+    <w:p>
+      <w:pPr>
+        <w:pStyle w:val="Titre4"/>
+        <w:numPr>
+          <w:ilvl w:val="0"/>
+          <w:numId w:val="19"/>
+        </w:numPr>
+      </w:pPr>
+      <w:r>
+        <w:lastRenderedPageBreak/>
+        <w:t>Initialisation de l’ADC</w:t>
+      </w:r>
+    </w:p>
+    <w:p/>
+    <w:p>
+      <w:r>
+        <w:t>Comme précisé dans l’énoncé, l’initialisation de l’ADC comprend l’activation de l’horloge, l’activation du convertisseur, sa calibration et la configuration de son taux de conversion.</w:t>
+      </w:r>
+    </w:p>
+    <w:p/>
+    <w:p/>
     <w:sectPr>
       <w:pgSz w:w="11906" w:h="16838"/>
       <w:pgMar w:top="1417" w:right="1417" w:bottom="1417" w:left="1417" w:header="708" w:footer="708" w:gutter="0"/>
@@ -3220,8 +5095,97 @@
 </file>
 
 <file path=word/numbering.xml><?xml version="1.0" encoding="utf-8"?>
-<w:numbering xmlns:wpc="http://schemas.microsoft.com/office/word/2010/wordprocessingCanvas" xmlns:cx="http://schemas.microsoft.com/office/drawing/2014/chartex" xmlns:cx1="http://schemas.microsoft.com/office/drawing/2015/9/8/chartex" xmlns:cx2="http://schemas.microsoft.com/office/drawing/2015/10/21/chartex" xmlns:cx3="http://schemas.microsoft.com/office/drawing/2016/5/9/chartex" xmlns:cx4="http://schemas.microsoft.com/office/drawing/2016/5/10/chartex" xmlns:cx5="http://schemas.microsoft.com/office/drawing/2016/5/11/chartex" xmlns:cx6="http://schemas.microsoft.com/office/drawing/2016/5/12/chartex" xmlns:cx7="http://schemas.microsoft.com/office/drawing/2016/5/13/chartex" xmlns:cx8="http://schemas.microsoft.com/office/drawing/2016/5/14/chartex" xmlns:mc="http://schemas.openxmlformats.org/markup-compatibility/2006" xmlns:aink="http://schemas.microsoft.com/office/drawing/2016/ink" xmlns:am3d="http://schemas.microsoft.com/office/drawing/2017/model3d" xmlns:o="urn:schemas-microsoft-com:office:office" xmlns:oel="http://schemas.microsoft.com/office/2019/extlst" xmlns:r="http://schemas.openxmlformats.org/officeDocument/2006/relationships" xmlns:m="http://schemas.openxmlformats.org/officeDocument/2006/math" xmlns:v="urn:schemas-microsoft-com:vml" xmlns:wp14="http://schemas.microsoft.com/office/word/2010/wordprocessingDrawing" xmlns:wp="http://schemas.openxmlformats.org/drawingml/2006/wordprocessingDrawing" xmlns:w10="urn:schemas-microsoft-com:office:word" xmlns:w="http://schemas.openxmlformats.org/wordprocessingml/2006/main" xmlns:w14="http://schemas.microsoft.com/office/word/2010/wordml" xmlns:w15="http://schemas.microsoft.com/office/word/2012/wordml" xmlns:w16cex="http://schemas.microsoft.com/office/word/2018/wordml/cex" xmlns:w16cid="http://schemas.microsoft.com/office/word/2016/wordml/cid" xmlns:w16="http://schemas.microsoft.com/office/word/2018/wordml" xmlns:w16sdtdh="http://schemas.microsoft.com/office/word/2020/wordml/sdtdatahash" xmlns:w16se="http://schemas.microsoft.com/office/word/2015/wordml/symex" xmlns:wpg="http://schemas.microsoft.com/office/word/2010/wordprocessingGroup" xmlns:wpi="http://schemas.microsoft.com/office/word/2010/wordprocessingInk" xmlns:wne="http://schemas.microsoft.com/office/word/2006/wordml" xmlns:wps="http://schemas.microsoft.com/office/word/2010/wordprocessingShape" mc:Ignorable="w14 w15 w16se w16cid w16 w16cex w16sdtdh wp14">
+<w:numbering xmlns:wpc="http://schemas.microsoft.com/office/word/2010/wordprocessingCanvas" xmlns:cx="http://schemas.microsoft.com/office/drawing/2014/chartex" xmlns:cx1="http://schemas.microsoft.com/office/drawing/2015/9/8/chartex" xmlns:cx2="http://schemas.microsoft.com/office/drawing/2015/10/21/chartex" xmlns:cx3="http://schemas.microsoft.com/office/drawing/2016/5/9/chartex" xmlns:cx4="http://schemas.microsoft.com/office/drawing/2016/5/10/chartex" xmlns:cx5="http://schemas.microsoft.com/office/drawing/2016/5/11/chartex" xmlns:cx6="http://schemas.microsoft.com/office/drawing/2016/5/12/chartex" xmlns:cx7="http://schemas.microsoft.com/office/drawing/2016/5/13/chartex" xmlns:cx8="http://schemas.microsoft.com/office/drawing/2016/5/14/chartex" xmlns:mc="http://schemas.openxmlformats.org/markup-compatibility/2006" xmlns:aink="http://schemas.microsoft.com/office/drawing/2016/ink" xmlns:am3d="http://schemas.microsoft.com/office/drawing/2017/model3d" xmlns:o="urn:schemas-microsoft-com:office:office" xmlns:oel="http://schemas.microsoft.com/office/2019/extlst" xmlns:r="http://schemas.openxmlformats.org/officeDocument/2006/relationships" xmlns:m="http://schemas.openxmlformats.org/officeDocument/2006/math" xmlns:v="urn:schemas-microsoft-com:vml" xmlns:wp14="http://schemas.microsoft.com/office/word/2010/wordprocessingDrawing" xmlns:wp="http://schemas.openxmlformats.org/drawingml/2006/wordprocessingDrawing" xmlns:w10="urn:schemas-microsoft-com:office:word" xmlns:w="http://schemas.openxmlformats.org/wordprocessingml/2006/main" xmlns:w14="http://schemas.microsoft.com/office/word/2010/wordml" xmlns:w15="http://schemas.microsoft.com/office/word/2012/wordml" xmlns:w16cex="http://schemas.microsoft.com/office/word/2018/wordml/cex" xmlns:w16cid="http://schemas.microsoft.com/office/word/2016/wordml/cid" xmlns:w16="http://schemas.microsoft.com/office/word/2018/wordml" xmlns:w16du="http://schemas.microsoft.com/office/word/2023/wordml/word16du" xmlns:w16sdtdh="http://schemas.microsoft.com/office/word/2020/wordml/sdtdatahash" xmlns:w16se="http://schemas.microsoft.com/office/word/2015/wordml/symex" xmlns:wpg="http://schemas.microsoft.com/office/word/2010/wordprocessingGroup" xmlns:wpi="http://schemas.microsoft.com/office/word/2010/wordprocessingInk" xmlns:wne="http://schemas.microsoft.com/office/word/2006/wordml" xmlns:wps="http://schemas.microsoft.com/office/word/2010/wordprocessingShape" mc:Ignorable="w14 w15 w16se w16cid w16 w16cex w16sdtdh wp14">
   <w:abstractNum w:abstractNumId="0" w15:restartNumberingAfterBreak="0">
+    <w:nsid w:val="029114F7"/>
+    <w:multiLevelType w:val="hybridMultilevel"/>
+    <w:tmpl w:val="5DE0DEC4"/>
+    <w:lvl w:ilvl="0" w:tplc="040C0011">
+      <w:start w:val="1"/>
+      <w:numFmt w:val="decimal"/>
+      <w:lvlText w:val="%1)"/>
+      <w:lvlJc w:val="left"/>
+      <w:pPr>
+        <w:ind w:left="720" w:hanging="360"/>
+      </w:pPr>
+      <w:rPr>
+        <w:rFonts w:hint="default"/>
+      </w:rPr>
+    </w:lvl>
+    <w:lvl w:ilvl="1" w:tplc="040C0019" w:tentative="1">
+      <w:start w:val="1"/>
+      <w:numFmt w:val="lowerLetter"/>
+      <w:lvlText w:val="%2."/>
+      <w:lvlJc w:val="left"/>
+      <w:pPr>
+        <w:ind w:left="1440" w:hanging="360"/>
+      </w:pPr>
+    </w:lvl>
+    <w:lvl w:ilvl="2" w:tplc="040C001B" w:tentative="1">
+      <w:start w:val="1"/>
+      <w:numFmt w:val="lowerRoman"/>
+      <w:lvlText w:val="%3."/>
+      <w:lvlJc w:val="right"/>
+      <w:pPr>
+        <w:ind w:left="2160" w:hanging="180"/>
+      </w:pPr>
+    </w:lvl>
+    <w:lvl w:ilvl="3" w:tplc="040C000F" w:tentative="1">
+      <w:start w:val="1"/>
+      <w:numFmt w:val="decimal"/>
+      <w:lvlText w:val="%4."/>
+      <w:lvlJc w:val="left"/>
+      <w:pPr>
+        <w:ind w:left="2880" w:hanging="360"/>
+      </w:pPr>
+    </w:lvl>
+    <w:lvl w:ilvl="4" w:tplc="040C0019" w:tentative="1">
+      <w:start w:val="1"/>
+      <w:numFmt w:val="lowerLetter"/>
+      <w:lvlText w:val="%5."/>
+      <w:lvlJc w:val="left"/>
+      <w:pPr>
+        <w:ind w:left="3600" w:hanging="360"/>
+      </w:pPr>
+    </w:lvl>
+    <w:lvl w:ilvl="5" w:tplc="040C001B" w:tentative="1">
+      <w:start w:val="1"/>
+      <w:numFmt w:val="lowerRoman"/>
+      <w:lvlText w:val="%6."/>
+      <w:lvlJc w:val="right"/>
+      <w:pPr>
+        <w:ind w:left="4320" w:hanging="180"/>
+      </w:pPr>
+    </w:lvl>
+    <w:lvl w:ilvl="6" w:tplc="040C000F" w:tentative="1">
+      <w:start w:val="1"/>
+      <w:numFmt w:val="decimal"/>
+      <w:lvlText w:val="%7."/>
+      <w:lvlJc w:val="left"/>
+      <w:pPr>
+        <w:ind w:left="5040" w:hanging="360"/>
+      </w:pPr>
+    </w:lvl>
+    <w:lvl w:ilvl="7" w:tplc="040C0019" w:tentative="1">
+      <w:start w:val="1"/>
+      <w:numFmt w:val="lowerLetter"/>
+      <w:lvlText w:val="%8."/>
+      <w:lvlJc w:val="left"/>
+      <w:pPr>
+        <w:ind w:left="5760" w:hanging="360"/>
+      </w:pPr>
+    </w:lvl>
+    <w:lvl w:ilvl="8" w:tplc="040C001B" w:tentative="1">
+      <w:start w:val="1"/>
+      <w:numFmt w:val="lowerRoman"/>
+      <w:lvlText w:val="%9."/>
+      <w:lvlJc w:val="right"/>
+      <w:pPr>
+        <w:ind w:left="6480" w:hanging="180"/>
+      </w:pPr>
+    </w:lvl>
+  </w:abstractNum>
+  <w:abstractNum w:abstractNumId="1" w15:restartNumberingAfterBreak="0">
     <w:nsid w:val="0BF84A9E"/>
     <w:multiLevelType w:val="hybridMultilevel"/>
     <w:tmpl w:val="0350843E"/>
@@ -3310,7 +5274,7 @@
       </w:pPr>
     </w:lvl>
   </w:abstractNum>
-  <w:abstractNum w:abstractNumId="1" w15:restartNumberingAfterBreak="0">
+  <w:abstractNum w:abstractNumId="2" w15:restartNumberingAfterBreak="0">
     <w:nsid w:val="110052A2"/>
     <w:multiLevelType w:val="hybridMultilevel"/>
     <w:tmpl w:val="955ED748"/>
@@ -3399,7 +5363,96 @@
       </w:pPr>
     </w:lvl>
   </w:abstractNum>
-  <w:abstractNum w:abstractNumId="2" w15:restartNumberingAfterBreak="0">
+  <w:abstractNum w:abstractNumId="3" w15:restartNumberingAfterBreak="0">
+    <w:nsid w:val="115F1084"/>
+    <w:multiLevelType w:val="hybridMultilevel"/>
+    <w:tmpl w:val="E708BA32"/>
+    <w:lvl w:ilvl="0" w:tplc="040C0011">
+      <w:start w:val="1"/>
+      <w:numFmt w:val="decimal"/>
+      <w:lvlText w:val="%1)"/>
+      <w:lvlJc w:val="left"/>
+      <w:pPr>
+        <w:ind w:left="720" w:hanging="360"/>
+      </w:pPr>
+      <w:rPr>
+        <w:rFonts w:hint="default"/>
+      </w:rPr>
+    </w:lvl>
+    <w:lvl w:ilvl="1" w:tplc="040C0019" w:tentative="1">
+      <w:start w:val="1"/>
+      <w:numFmt w:val="lowerLetter"/>
+      <w:lvlText w:val="%2."/>
+      <w:lvlJc w:val="left"/>
+      <w:pPr>
+        <w:ind w:left="1440" w:hanging="360"/>
+      </w:pPr>
+    </w:lvl>
+    <w:lvl w:ilvl="2" w:tplc="040C001B" w:tentative="1">
+      <w:start w:val="1"/>
+      <w:numFmt w:val="lowerRoman"/>
+      <w:lvlText w:val="%3."/>
+      <w:lvlJc w:val="right"/>
+      <w:pPr>
+        <w:ind w:left="2160" w:hanging="180"/>
+      </w:pPr>
+    </w:lvl>
+    <w:lvl w:ilvl="3" w:tplc="040C000F" w:tentative="1">
+      <w:start w:val="1"/>
+      <w:numFmt w:val="decimal"/>
+      <w:lvlText w:val="%4."/>
+      <w:lvlJc w:val="left"/>
+      <w:pPr>
+        <w:ind w:left="2880" w:hanging="360"/>
+      </w:pPr>
+    </w:lvl>
+    <w:lvl w:ilvl="4" w:tplc="040C0019" w:tentative="1">
+      <w:start w:val="1"/>
+      <w:numFmt w:val="lowerLetter"/>
+      <w:lvlText w:val="%5."/>
+      <w:lvlJc w:val="left"/>
+      <w:pPr>
+        <w:ind w:left="3600" w:hanging="360"/>
+      </w:pPr>
+    </w:lvl>
+    <w:lvl w:ilvl="5" w:tplc="040C001B" w:tentative="1">
+      <w:start w:val="1"/>
+      <w:numFmt w:val="lowerRoman"/>
+      <w:lvlText w:val="%6."/>
+      <w:lvlJc w:val="right"/>
+      <w:pPr>
+        <w:ind w:left="4320" w:hanging="180"/>
+      </w:pPr>
+    </w:lvl>
+    <w:lvl w:ilvl="6" w:tplc="040C000F" w:tentative="1">
+      <w:start w:val="1"/>
+      <w:numFmt w:val="decimal"/>
+      <w:lvlText w:val="%7."/>
+      <w:lvlJc w:val="left"/>
+      <w:pPr>
+        <w:ind w:left="5040" w:hanging="360"/>
+      </w:pPr>
+    </w:lvl>
+    <w:lvl w:ilvl="7" w:tplc="040C0019" w:tentative="1">
+      <w:start w:val="1"/>
+      <w:numFmt w:val="lowerLetter"/>
+      <w:lvlText w:val="%8."/>
+      <w:lvlJc w:val="left"/>
+      <w:pPr>
+        <w:ind w:left="5760" w:hanging="360"/>
+      </w:pPr>
+    </w:lvl>
+    <w:lvl w:ilvl="8" w:tplc="040C001B" w:tentative="1">
+      <w:start w:val="1"/>
+      <w:numFmt w:val="lowerRoman"/>
+      <w:lvlText w:val="%9."/>
+      <w:lvlJc w:val="right"/>
+      <w:pPr>
+        <w:ind w:left="6480" w:hanging="180"/>
+      </w:pPr>
+    </w:lvl>
+  </w:abstractNum>
+  <w:abstractNum w:abstractNumId="4" w15:restartNumberingAfterBreak="0">
     <w:nsid w:val="13EF6737"/>
     <w:multiLevelType w:val="hybridMultilevel"/>
     <w:tmpl w:val="E09C6660"/>
@@ -3512,7 +5565,7 @@
       </w:rPr>
     </w:lvl>
   </w:abstractNum>
-  <w:abstractNum w:abstractNumId="3" w15:restartNumberingAfterBreak="0">
+  <w:abstractNum w:abstractNumId="5" w15:restartNumberingAfterBreak="0">
     <w:nsid w:val="17EA127F"/>
     <w:multiLevelType w:val="hybridMultilevel"/>
     <w:tmpl w:val="48A094FA"/>
@@ -3601,7 +5654,7 @@
       </w:pPr>
     </w:lvl>
   </w:abstractNum>
-  <w:abstractNum w:abstractNumId="4" w15:restartNumberingAfterBreak="0">
+  <w:abstractNum w:abstractNumId="6" w15:restartNumberingAfterBreak="0">
     <w:nsid w:val="1E5B3073"/>
     <w:multiLevelType w:val="hybridMultilevel"/>
     <w:tmpl w:val="1FDA67FE"/>
@@ -3690,7 +5743,7 @@
       </w:pPr>
     </w:lvl>
   </w:abstractNum>
-  <w:abstractNum w:abstractNumId="5" w15:restartNumberingAfterBreak="0">
+  <w:abstractNum w:abstractNumId="7" w15:restartNumberingAfterBreak="0">
     <w:nsid w:val="1EF96A37"/>
     <w:multiLevelType w:val="hybridMultilevel"/>
     <w:tmpl w:val="0038DF6E"/>
@@ -3803,7 +5856,7 @@
       </w:rPr>
     </w:lvl>
   </w:abstractNum>
-  <w:abstractNum w:abstractNumId="6" w15:restartNumberingAfterBreak="0">
+  <w:abstractNum w:abstractNumId="8" w15:restartNumberingAfterBreak="0">
     <w:nsid w:val="21C2518F"/>
     <w:multiLevelType w:val="hybridMultilevel"/>
     <w:tmpl w:val="67324180"/>
@@ -3889,7 +5942,7 @@
       </w:pPr>
     </w:lvl>
   </w:abstractNum>
-  <w:abstractNum w:abstractNumId="7" w15:restartNumberingAfterBreak="0">
+  <w:abstractNum w:abstractNumId="9" w15:restartNumberingAfterBreak="0">
     <w:nsid w:val="2F2E4542"/>
     <w:multiLevelType w:val="hybridMultilevel"/>
     <w:tmpl w:val="8A8C9C2A"/>
@@ -3978,7 +6031,7 @@
       </w:pPr>
     </w:lvl>
   </w:abstractNum>
-  <w:abstractNum w:abstractNumId="8" w15:restartNumberingAfterBreak="0">
+  <w:abstractNum w:abstractNumId="10" w15:restartNumberingAfterBreak="0">
     <w:nsid w:val="334C39FE"/>
     <w:multiLevelType w:val="hybridMultilevel"/>
     <w:tmpl w:val="81E6B942"/>
@@ -4067,7 +6120,96 @@
       </w:pPr>
     </w:lvl>
   </w:abstractNum>
-  <w:abstractNum w:abstractNumId="9" w15:restartNumberingAfterBreak="0">
+  <w:abstractNum w:abstractNumId="11" w15:restartNumberingAfterBreak="0">
+    <w:nsid w:val="42767B6B"/>
+    <w:multiLevelType w:val="hybridMultilevel"/>
+    <w:tmpl w:val="922882E0"/>
+    <w:lvl w:ilvl="0" w:tplc="998C1854">
+      <w:start w:val="1"/>
+      <w:numFmt w:val="upperLetter"/>
+      <w:lvlText w:val="%1)"/>
+      <w:lvlJc w:val="left"/>
+      <w:pPr>
+        <w:ind w:left="720" w:hanging="360"/>
+      </w:pPr>
+      <w:rPr>
+        <w:rFonts w:hint="default"/>
+      </w:rPr>
+    </w:lvl>
+    <w:lvl w:ilvl="1" w:tplc="040C0019" w:tentative="1">
+      <w:start w:val="1"/>
+      <w:numFmt w:val="lowerLetter"/>
+      <w:lvlText w:val="%2."/>
+      <w:lvlJc w:val="left"/>
+      <w:pPr>
+        <w:ind w:left="1440" w:hanging="360"/>
+      </w:pPr>
+    </w:lvl>
+    <w:lvl w:ilvl="2" w:tplc="040C001B" w:tentative="1">
+      <w:start w:val="1"/>
+      <w:numFmt w:val="lowerRoman"/>
+      <w:lvlText w:val="%3."/>
+      <w:lvlJc w:val="right"/>
+      <w:pPr>
+        <w:ind w:left="2160" w:hanging="180"/>
+      </w:pPr>
+    </w:lvl>
+    <w:lvl w:ilvl="3" w:tplc="040C000F" w:tentative="1">
+      <w:start w:val="1"/>
+      <w:numFmt w:val="decimal"/>
+      <w:lvlText w:val="%4."/>
+      <w:lvlJc w:val="left"/>
+      <w:pPr>
+        <w:ind w:left="2880" w:hanging="360"/>
+      </w:pPr>
+    </w:lvl>
+    <w:lvl w:ilvl="4" w:tplc="040C0019" w:tentative="1">
+      <w:start w:val="1"/>
+      <w:numFmt w:val="lowerLetter"/>
+      <w:lvlText w:val="%5."/>
+      <w:lvlJc w:val="left"/>
+      <w:pPr>
+        <w:ind w:left="3600" w:hanging="360"/>
+      </w:pPr>
+    </w:lvl>
+    <w:lvl w:ilvl="5" w:tplc="040C001B" w:tentative="1">
+      <w:start w:val="1"/>
+      <w:numFmt w:val="lowerRoman"/>
+      <w:lvlText w:val="%6."/>
+      <w:lvlJc w:val="right"/>
+      <w:pPr>
+        <w:ind w:left="4320" w:hanging="180"/>
+      </w:pPr>
+    </w:lvl>
+    <w:lvl w:ilvl="6" w:tplc="040C000F" w:tentative="1">
+      <w:start w:val="1"/>
+      <w:numFmt w:val="decimal"/>
+      <w:lvlText w:val="%7."/>
+      <w:lvlJc w:val="left"/>
+      <w:pPr>
+        <w:ind w:left="5040" w:hanging="360"/>
+      </w:pPr>
+    </w:lvl>
+    <w:lvl w:ilvl="7" w:tplc="040C0019" w:tentative="1">
+      <w:start w:val="1"/>
+      <w:numFmt w:val="lowerLetter"/>
+      <w:lvlText w:val="%8."/>
+      <w:lvlJc w:val="left"/>
+      <w:pPr>
+        <w:ind w:left="5760" w:hanging="360"/>
+      </w:pPr>
+    </w:lvl>
+    <w:lvl w:ilvl="8" w:tplc="040C001B" w:tentative="1">
+      <w:start w:val="1"/>
+      <w:numFmt w:val="lowerRoman"/>
+      <w:lvlText w:val="%9."/>
+      <w:lvlJc w:val="right"/>
+      <w:pPr>
+        <w:ind w:left="6480" w:hanging="180"/>
+      </w:pPr>
+    </w:lvl>
+  </w:abstractNum>
+  <w:abstractNum w:abstractNumId="12" w15:restartNumberingAfterBreak="0">
     <w:nsid w:val="5ED671C7"/>
     <w:multiLevelType w:val="hybridMultilevel"/>
     <w:tmpl w:val="279CE606"/>
@@ -4180,7 +6322,7 @@
       </w:rPr>
     </w:lvl>
   </w:abstractNum>
-  <w:abstractNum w:abstractNumId="10" w15:restartNumberingAfterBreak="0">
+  <w:abstractNum w:abstractNumId="13" w15:restartNumberingAfterBreak="0">
     <w:nsid w:val="5FAD2C2B"/>
     <w:multiLevelType w:val="hybridMultilevel"/>
     <w:tmpl w:val="4906B8EC"/>
@@ -4293,7 +6435,96 @@
       </w:rPr>
     </w:lvl>
   </w:abstractNum>
-  <w:abstractNum w:abstractNumId="11" w15:restartNumberingAfterBreak="0">
+  <w:abstractNum w:abstractNumId="14" w15:restartNumberingAfterBreak="0">
+    <w:nsid w:val="613F6903"/>
+    <w:multiLevelType w:val="hybridMultilevel"/>
+    <w:tmpl w:val="819C9BC2"/>
+    <w:lvl w:ilvl="0" w:tplc="040C0011">
+      <w:start w:val="1"/>
+      <w:numFmt w:val="decimal"/>
+      <w:lvlText w:val="%1)"/>
+      <w:lvlJc w:val="left"/>
+      <w:pPr>
+        <w:ind w:left="720" w:hanging="360"/>
+      </w:pPr>
+      <w:rPr>
+        <w:rFonts w:hint="default"/>
+      </w:rPr>
+    </w:lvl>
+    <w:lvl w:ilvl="1" w:tplc="040C0019" w:tentative="1">
+      <w:start w:val="1"/>
+      <w:numFmt w:val="lowerLetter"/>
+      <w:lvlText w:val="%2."/>
+      <w:lvlJc w:val="left"/>
+      <w:pPr>
+        <w:ind w:left="1440" w:hanging="360"/>
+      </w:pPr>
+    </w:lvl>
+    <w:lvl w:ilvl="2" w:tplc="040C001B" w:tentative="1">
+      <w:start w:val="1"/>
+      <w:numFmt w:val="lowerRoman"/>
+      <w:lvlText w:val="%3."/>
+      <w:lvlJc w:val="right"/>
+      <w:pPr>
+        <w:ind w:left="2160" w:hanging="180"/>
+      </w:pPr>
+    </w:lvl>
+    <w:lvl w:ilvl="3" w:tplc="040C000F" w:tentative="1">
+      <w:start w:val="1"/>
+      <w:numFmt w:val="decimal"/>
+      <w:lvlText w:val="%4."/>
+      <w:lvlJc w:val="left"/>
+      <w:pPr>
+        <w:ind w:left="2880" w:hanging="360"/>
+      </w:pPr>
+    </w:lvl>
+    <w:lvl w:ilvl="4" w:tplc="040C0019" w:tentative="1">
+      <w:start w:val="1"/>
+      <w:numFmt w:val="lowerLetter"/>
+      <w:lvlText w:val="%5."/>
+      <w:lvlJc w:val="left"/>
+      <w:pPr>
+        <w:ind w:left="3600" w:hanging="360"/>
+      </w:pPr>
+    </w:lvl>
+    <w:lvl w:ilvl="5" w:tplc="040C001B" w:tentative="1">
+      <w:start w:val="1"/>
+      <w:numFmt w:val="lowerRoman"/>
+      <w:lvlText w:val="%6."/>
+      <w:lvlJc w:val="right"/>
+      <w:pPr>
+        <w:ind w:left="4320" w:hanging="180"/>
+      </w:pPr>
+    </w:lvl>
+    <w:lvl w:ilvl="6" w:tplc="040C000F" w:tentative="1">
+      <w:start w:val="1"/>
+      <w:numFmt w:val="decimal"/>
+      <w:lvlText w:val="%7."/>
+      <w:lvlJc w:val="left"/>
+      <w:pPr>
+        <w:ind w:left="5040" w:hanging="360"/>
+      </w:pPr>
+    </w:lvl>
+    <w:lvl w:ilvl="7" w:tplc="040C0019" w:tentative="1">
+      <w:start w:val="1"/>
+      <w:numFmt w:val="lowerLetter"/>
+      <w:lvlText w:val="%8."/>
+      <w:lvlJc w:val="left"/>
+      <w:pPr>
+        <w:ind w:left="5760" w:hanging="360"/>
+      </w:pPr>
+    </w:lvl>
+    <w:lvl w:ilvl="8" w:tplc="040C001B" w:tentative="1">
+      <w:start w:val="1"/>
+      <w:numFmt w:val="lowerRoman"/>
+      <w:lvlText w:val="%9."/>
+      <w:lvlJc w:val="right"/>
+      <w:pPr>
+        <w:ind w:left="6480" w:hanging="180"/>
+      </w:pPr>
+    </w:lvl>
+  </w:abstractNum>
+  <w:abstractNum w:abstractNumId="15" w15:restartNumberingAfterBreak="0">
     <w:nsid w:val="627B5EEA"/>
     <w:multiLevelType w:val="hybridMultilevel"/>
     <w:tmpl w:val="3662A404"/>
@@ -4406,7 +6637,7 @@
       </w:rPr>
     </w:lvl>
   </w:abstractNum>
-  <w:abstractNum w:abstractNumId="12" w15:restartNumberingAfterBreak="0">
+  <w:abstractNum w:abstractNumId="16" w15:restartNumberingAfterBreak="0">
     <w:nsid w:val="659A1661"/>
     <w:multiLevelType w:val="hybridMultilevel"/>
     <w:tmpl w:val="6EAE62EC"/>
@@ -4495,7 +6726,7 @@
       </w:pPr>
     </w:lvl>
   </w:abstractNum>
-  <w:abstractNum w:abstractNumId="13" w15:restartNumberingAfterBreak="0">
+  <w:abstractNum w:abstractNumId="17" w15:restartNumberingAfterBreak="0">
     <w:nsid w:val="65C92BD3"/>
     <w:multiLevelType w:val="hybridMultilevel"/>
     <w:tmpl w:val="81D6847E"/>
@@ -4584,7 +6815,7 @@
       </w:pPr>
     </w:lvl>
   </w:abstractNum>
-  <w:abstractNum w:abstractNumId="14" w15:restartNumberingAfterBreak="0">
+  <w:abstractNum w:abstractNumId="18" w15:restartNumberingAfterBreak="0">
     <w:nsid w:val="672D7767"/>
     <w:multiLevelType w:val="hybridMultilevel"/>
     <w:tmpl w:val="B0123F08"/>
@@ -4673,7 +6904,7 @@
       </w:pPr>
     </w:lvl>
   </w:abstractNum>
-  <w:abstractNum w:abstractNumId="15" w15:restartNumberingAfterBreak="0">
+  <w:abstractNum w:abstractNumId="19" w15:restartNumberingAfterBreak="0">
     <w:nsid w:val="68280850"/>
     <w:multiLevelType w:val="hybridMultilevel"/>
     <w:tmpl w:val="098240A2"/>
@@ -4762,7 +6993,7 @@
       </w:pPr>
     </w:lvl>
   </w:abstractNum>
-  <w:abstractNum w:abstractNumId="16" w15:restartNumberingAfterBreak="0">
+  <w:abstractNum w:abstractNumId="20" w15:restartNumberingAfterBreak="0">
     <w:nsid w:val="6EAA48FA"/>
     <w:multiLevelType w:val="hybridMultilevel"/>
     <w:tmpl w:val="A3E2B00E"/>
@@ -4875,7 +7106,7 @@
       </w:rPr>
     </w:lvl>
   </w:abstractNum>
-  <w:abstractNum w:abstractNumId="17" w15:restartNumberingAfterBreak="0">
+  <w:abstractNum w:abstractNumId="21" w15:restartNumberingAfterBreak="0">
     <w:nsid w:val="7BFC43E1"/>
     <w:multiLevelType w:val="hybridMultilevel"/>
     <w:tmpl w:val="69369F36"/>
@@ -4988,59 +7219,163 @@
       </w:rPr>
     </w:lvl>
   </w:abstractNum>
+  <w:abstractNum w:abstractNumId="22" w15:restartNumberingAfterBreak="0">
+    <w:nsid w:val="7DAC06AF"/>
+    <w:multiLevelType w:val="hybridMultilevel"/>
+    <w:tmpl w:val="2104053E"/>
+    <w:lvl w:ilvl="0" w:tplc="040C0011">
+      <w:start w:val="1"/>
+      <w:numFmt w:val="decimal"/>
+      <w:lvlText w:val="%1)"/>
+      <w:lvlJc w:val="left"/>
+      <w:pPr>
+        <w:ind w:left="720" w:hanging="360"/>
+      </w:pPr>
+      <w:rPr>
+        <w:rFonts w:hint="default"/>
+      </w:rPr>
+    </w:lvl>
+    <w:lvl w:ilvl="1" w:tplc="040C0019" w:tentative="1">
+      <w:start w:val="1"/>
+      <w:numFmt w:val="lowerLetter"/>
+      <w:lvlText w:val="%2."/>
+      <w:lvlJc w:val="left"/>
+      <w:pPr>
+        <w:ind w:left="1440" w:hanging="360"/>
+      </w:pPr>
+    </w:lvl>
+    <w:lvl w:ilvl="2" w:tplc="040C001B" w:tentative="1">
+      <w:start w:val="1"/>
+      <w:numFmt w:val="lowerRoman"/>
+      <w:lvlText w:val="%3."/>
+      <w:lvlJc w:val="right"/>
+      <w:pPr>
+        <w:ind w:left="2160" w:hanging="180"/>
+      </w:pPr>
+    </w:lvl>
+    <w:lvl w:ilvl="3" w:tplc="040C000F" w:tentative="1">
+      <w:start w:val="1"/>
+      <w:numFmt w:val="decimal"/>
+      <w:lvlText w:val="%4."/>
+      <w:lvlJc w:val="left"/>
+      <w:pPr>
+        <w:ind w:left="2880" w:hanging="360"/>
+      </w:pPr>
+    </w:lvl>
+    <w:lvl w:ilvl="4" w:tplc="040C0019" w:tentative="1">
+      <w:start w:val="1"/>
+      <w:numFmt w:val="lowerLetter"/>
+      <w:lvlText w:val="%5."/>
+      <w:lvlJc w:val="left"/>
+      <w:pPr>
+        <w:ind w:left="3600" w:hanging="360"/>
+      </w:pPr>
+    </w:lvl>
+    <w:lvl w:ilvl="5" w:tplc="040C001B" w:tentative="1">
+      <w:start w:val="1"/>
+      <w:numFmt w:val="lowerRoman"/>
+      <w:lvlText w:val="%6."/>
+      <w:lvlJc w:val="right"/>
+      <w:pPr>
+        <w:ind w:left="4320" w:hanging="180"/>
+      </w:pPr>
+    </w:lvl>
+    <w:lvl w:ilvl="6" w:tplc="040C000F" w:tentative="1">
+      <w:start w:val="1"/>
+      <w:numFmt w:val="decimal"/>
+      <w:lvlText w:val="%7."/>
+      <w:lvlJc w:val="left"/>
+      <w:pPr>
+        <w:ind w:left="5040" w:hanging="360"/>
+      </w:pPr>
+    </w:lvl>
+    <w:lvl w:ilvl="7" w:tplc="040C0019" w:tentative="1">
+      <w:start w:val="1"/>
+      <w:numFmt w:val="lowerLetter"/>
+      <w:lvlText w:val="%8."/>
+      <w:lvlJc w:val="left"/>
+      <w:pPr>
+        <w:ind w:left="5760" w:hanging="360"/>
+      </w:pPr>
+    </w:lvl>
+    <w:lvl w:ilvl="8" w:tplc="040C001B" w:tentative="1">
+      <w:start w:val="1"/>
+      <w:numFmt w:val="lowerRoman"/>
+      <w:lvlText w:val="%9."/>
+      <w:lvlJc w:val="right"/>
+      <w:pPr>
+        <w:ind w:left="6480" w:hanging="180"/>
+      </w:pPr>
+    </w:lvl>
+  </w:abstractNum>
   <w:num w:numId="1" w16cid:durableId="457992078">
+    <w:abstractNumId w:val="6"/>
+  </w:num>
+  <w:num w:numId="2" w16cid:durableId="7683753">
+    <w:abstractNumId w:val="8"/>
+  </w:num>
+  <w:num w:numId="3" w16cid:durableId="1325664949">
+    <w:abstractNumId w:val="21"/>
+  </w:num>
+  <w:num w:numId="4" w16cid:durableId="1455061214">
+    <w:abstractNumId w:val="19"/>
+  </w:num>
+  <w:num w:numId="5" w16cid:durableId="997924824">
+    <w:abstractNumId w:val="18"/>
+  </w:num>
+  <w:num w:numId="6" w16cid:durableId="2036542656">
+    <w:abstractNumId w:val="1"/>
+  </w:num>
+  <w:num w:numId="7" w16cid:durableId="836457058">
+    <w:abstractNumId w:val="10"/>
+  </w:num>
+  <w:num w:numId="8" w16cid:durableId="1045255859">
+    <w:abstractNumId w:val="2"/>
+  </w:num>
+  <w:num w:numId="9" w16cid:durableId="194005209">
+    <w:abstractNumId w:val="15"/>
+  </w:num>
+  <w:num w:numId="10" w16cid:durableId="675420613">
+    <w:abstractNumId w:val="12"/>
+  </w:num>
+  <w:num w:numId="11" w16cid:durableId="310721251">
+    <w:abstractNumId w:val="9"/>
+  </w:num>
+  <w:num w:numId="12" w16cid:durableId="969674162">
     <w:abstractNumId w:val="4"/>
   </w:num>
-  <w:num w:numId="2" w16cid:durableId="7683753">
-    <w:abstractNumId w:val="6"/>
+  <w:num w:numId="13" w16cid:durableId="1919829935">
+    <w:abstractNumId w:val="16"/>
   </w:num>
-  <w:num w:numId="3" w16cid:durableId="1325664949">
+  <w:num w:numId="14" w16cid:durableId="225190666">
+    <w:abstractNumId w:val="13"/>
+  </w:num>
+  <w:num w:numId="15" w16cid:durableId="424154480">
+    <w:abstractNumId w:val="7"/>
+  </w:num>
+  <w:num w:numId="16" w16cid:durableId="513229923">
     <w:abstractNumId w:val="17"/>
   </w:num>
-  <w:num w:numId="4" w16cid:durableId="1455061214">
-    <w:abstractNumId w:val="15"/>
+  <w:num w:numId="17" w16cid:durableId="1639919766">
+    <w:abstractNumId w:val="5"/>
   </w:num>
-  <w:num w:numId="5" w16cid:durableId="997924824">
+  <w:num w:numId="18" w16cid:durableId="1154491813">
+    <w:abstractNumId w:val="20"/>
+  </w:num>
+  <w:num w:numId="19" w16cid:durableId="1721123844">
+    <w:abstractNumId w:val="22"/>
+  </w:num>
+  <w:num w:numId="20" w16cid:durableId="1584484700">
+    <w:abstractNumId w:val="3"/>
+  </w:num>
+  <w:num w:numId="21" w16cid:durableId="1572497443">
+    <w:abstractNumId w:val="11"/>
+  </w:num>
+  <w:num w:numId="22" w16cid:durableId="885458685">
     <w:abstractNumId w:val="14"/>
   </w:num>
-  <w:num w:numId="6" w16cid:durableId="2036542656">
+  <w:num w:numId="23" w16cid:durableId="1900360341">
     <w:abstractNumId w:val="0"/>
-  </w:num>
-  <w:num w:numId="7" w16cid:durableId="836457058">
-    <w:abstractNumId w:val="8"/>
-  </w:num>
-  <w:num w:numId="8" w16cid:durableId="1045255859">
-    <w:abstractNumId w:val="1"/>
-  </w:num>
-  <w:num w:numId="9" w16cid:durableId="194005209">
-    <w:abstractNumId w:val="11"/>
-  </w:num>
-  <w:num w:numId="10" w16cid:durableId="675420613">
-    <w:abstractNumId w:val="9"/>
-  </w:num>
-  <w:num w:numId="11" w16cid:durableId="310721251">
-    <w:abstractNumId w:val="7"/>
-  </w:num>
-  <w:num w:numId="12" w16cid:durableId="969674162">
-    <w:abstractNumId w:val="2"/>
-  </w:num>
-  <w:num w:numId="13" w16cid:durableId="1919829935">
-    <w:abstractNumId w:val="12"/>
-  </w:num>
-  <w:num w:numId="14" w16cid:durableId="225190666">
-    <w:abstractNumId w:val="10"/>
-  </w:num>
-  <w:num w:numId="15" w16cid:durableId="424154480">
-    <w:abstractNumId w:val="5"/>
-  </w:num>
-  <w:num w:numId="16" w16cid:durableId="513229923">
-    <w:abstractNumId w:val="13"/>
-  </w:num>
-  <w:num w:numId="17" w16cid:durableId="1639919766">
-    <w:abstractNumId w:val="3"/>
-  </w:num>
-  <w:num w:numId="18" w16cid:durableId="1154491813">
-    <w:abstractNumId w:val="16"/>
   </w:num>
 </w:numbering>
 </file>
@@ -5505,6 +7840,28 @@
       <w:color w:val="1F3763" w:themeColor="accent1" w:themeShade="7F"/>
     </w:rPr>
   </w:style>
+  <w:style w:type="paragraph" w:styleId="Titre4">
+    <w:name w:val="heading 4"/>
+    <w:basedOn w:val="Normal"/>
+    <w:next w:val="Normal"/>
+    <w:link w:val="Titre4Car"/>
+    <w:uiPriority w:val="9"/>
+    <w:unhideWhenUsed/>
+    <w:qFormat/>
+    <w:rsid w:val="006844EA"/>
+    <w:pPr>
+      <w:keepNext/>
+      <w:keepLines/>
+      <w:spacing w:before="40"/>
+      <w:outlineLvl w:val="3"/>
+    </w:pPr>
+    <w:rPr>
+      <w:rFonts w:asciiTheme="majorHAnsi" w:eastAsiaTheme="majorEastAsia" w:hAnsiTheme="majorHAnsi" w:cstheme="majorBidi"/>
+      <w:i/>
+      <w:iCs/>
+      <w:color w:val="2F5496" w:themeColor="accent1" w:themeShade="BF"/>
+    </w:rPr>
+  </w:style>
   <w:style w:type="character" w:default="1" w:styleId="Policepardfaut">
     <w:name w:val="Default Paragraph Font"/>
     <w:uiPriority w:val="1"/>
@@ -5917,6 +8274,19 @@
       <w:color w:val="808080"/>
     </w:rPr>
   </w:style>
+  <w:style w:type="character" w:customStyle="1" w:styleId="Titre4Car">
+    <w:name w:val="Titre 4 Car"/>
+    <w:basedOn w:val="Policepardfaut"/>
+    <w:link w:val="Titre4"/>
+    <w:uiPriority w:val="9"/>
+    <w:rsid w:val="006844EA"/>
+    <w:rPr>
+      <w:rFonts w:asciiTheme="majorHAnsi" w:eastAsiaTheme="majorEastAsia" w:hAnsiTheme="majorHAnsi" w:cstheme="majorBidi"/>
+      <w:i/>
+      <w:iCs/>
+      <w:color w:val="2F5496" w:themeColor="accent1" w:themeShade="BF"/>
+    </w:rPr>
+  </w:style>
 </w:styles>
 </file>
 

</xml_diff>

<commit_message>
Avancement rapport + Regulateur PID
</commit_message>
<xml_diff>
--- a/code/Rapport_Projet_Elec_Info_MAHON_LELONG_REVILLOT.docx
+++ b/code/Rapport_Projet_Elec_Info_MAHON_LELONG_REVILLOT.docx
@@ -15717,6 +15717,515 @@
         <w:t>Ces observations confirment le bon fonctionnement du système dans la détection et le suivi de la lumière à l'aide des photorésistances et des servomoteurs. Le programme et le matériel ont été efficaces pour permettre à la tourelle de s'orienter vers la source lumineuse détectée.</w:t>
       </w:r>
     </w:p>
+    <w:p/>
+    <w:p>
+      <w:pPr>
+        <w:pStyle w:val="Titre2"/>
+      </w:pPr>
+      <w:r>
+        <w:t>Question 14 : Régulateur PID</w:t>
+      </w:r>
+    </w:p>
+    <w:p/>
+    <w:p>
+      <w:pPr>
+        <w:pStyle w:val="Titre3"/>
+        <w:numPr>
+          <w:ilvl w:val="1"/>
+          <w:numId w:val="26"/>
+        </w:numPr>
+      </w:pPr>
+      <w:r>
+        <w:t>Principe d’un régulateur PID</w:t>
+      </w:r>
+    </w:p>
+    <w:p/>
+    <w:p>
+      <w:r>
+        <w:t>Un correcteur PID (proportionnel-intégral-dérivé) est un dispositif utilisé en régulation automatique pour ajuster et contrôler un système en fonction de l'erreur entre la valeur désirée et la valeur réelle</w:t>
+      </w:r>
+      <w:r>
+        <w:t xml:space="preserve"> (mesurée).</w:t>
+      </w:r>
+    </w:p>
+    <w:p>
+      <w:r>
+        <w:t>Le correcteur PID utilise trois termes pour calculer la sortie du système de contrôle :</w:t>
+      </w:r>
+    </w:p>
+    <w:p/>
+    <w:p>
+      <w:pPr>
+        <w:numPr>
+          <w:ilvl w:val="0"/>
+          <w:numId w:val="27"/>
+        </w:numPr>
+      </w:pPr>
+      <w:r>
+        <w:t>Le terme proportionnel (P) est proportionnel à l'erreur actuelle entre la valeur désirée et la valeur mesurée. Il amplifie cette erreur pour générer une correction proportionnelle. Plus l'erreur est grande, plus la correction proportionnelle sera importante.</w:t>
+      </w:r>
+    </w:p>
+    <w:p>
+      <w:pPr>
+        <w:numPr>
+          <w:ilvl w:val="0"/>
+          <w:numId w:val="27"/>
+        </w:numPr>
+      </w:pPr>
+      <w:r>
+        <w:t xml:space="preserve">Le terme intégral (I) intègre l'erreur cumulée sur une </w:t>
+      </w:r>
+      <w:proofErr w:type="gramStart"/>
+      <w:r>
+        <w:t>période de temps</w:t>
+      </w:r>
+      <w:proofErr w:type="gramEnd"/>
+      <w:r>
+        <w:t xml:space="preserve"> pour générer une correction intégrale. Il prend en compte l'historique des erreurs et ajoute une correction en fonction de la somme de ces erreurs accumulées. Cela permet de réduire les erreurs persistantes à long terme.</w:t>
+      </w:r>
+    </w:p>
+    <w:p>
+      <w:pPr>
+        <w:numPr>
+          <w:ilvl w:val="0"/>
+          <w:numId w:val="27"/>
+        </w:numPr>
+      </w:pPr>
+      <w:r>
+        <w:t>Le terme dérivé (D) est dérivé de la variation de l'erreur par rapport au temps. Il génère une correction basée sur la vitesse à laquelle l'erreur change. Le terme dérivé permet de réagir rapidement aux variations rapides de l'erreur et de prévenir les dépassements et les oscillations excessives.</w:t>
+      </w:r>
+    </w:p>
+    <w:p/>
+    <w:p>
+      <w:r>
+        <w:t>Le correcteur PID combine ces trois termes pour générer une sortie de commande qui ajuste le système de manière optimale. Le terme proportionnel réagit immédiatement à l'erreur actuelle, le terme intégral élimine les erreurs persistantes et le terme dérivé anticipe les variations de l'erreur.</w:t>
+      </w:r>
+      <w:r>
+        <w:br/>
+      </w:r>
+    </w:p>
+    <w:p>
+      <w:r>
+        <w:t>Les coefficients P, I et D du correcteur PID sont ajustés expérimentalement pour chaque système en fonction de ses caractéristiques et de ses exigences de réponse. Une fois les coefficients optimisés, le correcteur PID peut fournir un contrôle précis et stable du système en minimisant l'erreur entre la valeur désirée et la valeur réelle.</w:t>
+      </w:r>
+    </w:p>
+    <w:p/>
+    <w:p>
+      <w:pPr>
+        <w:pStyle w:val="Titre2"/>
+        <w:numPr>
+          <w:ilvl w:val="1"/>
+          <w:numId w:val="26"/>
+        </w:numPr>
+      </w:pPr>
+      <w:r>
+        <w:t>Implémentation du régulateur PID</w:t>
+      </w:r>
+    </w:p>
+    <w:p/>
+    <w:p>
+      <w:r>
+        <w:t>Dans notre système de suivi de la lumière, le correcteur PID peut être appliqué pour améliorer la précision et la stabilité des mouvements des servomoteurs en fonction des variations d'intensité lumineuse détectées par les photorésistances.</w:t>
+      </w:r>
+    </w:p>
+    <w:p>
+      <w:r>
+        <w:t>Voici comment le correcteur PID pourrait être utilisé dans notre système :</w:t>
+      </w:r>
+    </w:p>
+    <w:p>
+      <w:pPr>
+        <w:numPr>
+          <w:ilvl w:val="0"/>
+          <w:numId w:val="28"/>
+        </w:numPr>
+      </w:pPr>
+      <w:r>
+        <w:lastRenderedPageBreak/>
+        <w:t>Mesure de l'erreur : L'erreur serait calculée en comparant la valeur désirée (par exemple, l'intensité lumineuse moyenne souhaitée) avec la valeur réelle (la valeur mesurée à partir des photorésistances). Cette différence représenterait l'erreur qui sera utilisée dans le contrôle PID.</w:t>
+      </w:r>
+    </w:p>
+    <w:p>
+      <w:pPr>
+        <w:numPr>
+          <w:ilvl w:val="0"/>
+          <w:numId w:val="28"/>
+        </w:numPr>
+      </w:pPr>
+      <w:r>
+        <w:t xml:space="preserve">Proportionnel </w:t>
+      </w:r>
+      <w:r>
+        <w:t xml:space="preserve"> (P) : Le terme proportionnel serait utilisé pour ajuster l'angle des servomoteurs proportionnellement à l'erreur. Plus l'erreur est grande, plus l'angle des servomoteurs sera ajusté de manière significative pour réduire l'erreur.</w:t>
+      </w:r>
+    </w:p>
+    <w:p>
+      <w:pPr>
+        <w:numPr>
+          <w:ilvl w:val="0"/>
+          <w:numId w:val="28"/>
+        </w:numPr>
+      </w:pPr>
+      <w:r>
+        <w:t>I</w:t>
+      </w:r>
+      <w:r>
+        <w:t>ntégral (I) : Le terme intégral prendrait en compte l'accumulation des erreurs au fil du temps. Il permettrait de corriger les erreurs persistantes à long terme en ajustant progressivement l'angle des servomoteurs en fonction de l'erreur cumulée.</w:t>
+      </w:r>
+    </w:p>
+    <w:p>
+      <w:pPr>
+        <w:numPr>
+          <w:ilvl w:val="0"/>
+          <w:numId w:val="28"/>
+        </w:numPr>
+      </w:pPr>
+      <w:r>
+        <w:t>D</w:t>
+      </w:r>
+      <w:r>
+        <w:t>érivé (D) : Le terme dérivé réagirait à la vitesse de variation de l'erreur. Il permettrait de détecter les changements rapides de l'intensité lumineuse et d'ajuster les servomoteurs de manière préventive pour éviter les oscillations excessives ou les dépassements.</w:t>
+      </w:r>
+    </w:p>
+    <w:p>
+      <w:pPr>
+        <w:numPr>
+          <w:ilvl w:val="0"/>
+          <w:numId w:val="28"/>
+        </w:numPr>
+      </w:pPr>
+      <w:r>
+        <w:t>Réglage des coefficients PID : Les coefficients P, I et D du correcteur PID seraient ajustés expérimentalement pour obtenir les performances souhaitées. Ces coefficients seraient optimisés pour chaque système en prenant en compte les caractéristiques des servomoteurs, des photorésistances et des sources lumineuses.</w:t>
+      </w:r>
+    </w:p>
+    <w:p>
+      <w:pPr>
+        <w:ind w:left="720"/>
+      </w:pPr>
+    </w:p>
+    <w:p>
+      <w:r>
+        <w:t xml:space="preserve">En utilisant le correcteur PID, notre système de suivi de la lumière pourrait réagir de manière plus précise et rapide aux variations d'intensité lumineuse, en ajustant les angles des servomoteurs de manière optimale. </w:t>
+      </w:r>
+      <w:r>
+        <w:t>Le suivi de la lumière serait alors plus précis.</w:t>
+      </w:r>
+    </w:p>
+    <w:p/>
+    <w:p>
+      <w:pPr>
+        <w:pStyle w:val="Titre2"/>
+        <w:numPr>
+          <w:ilvl w:val="1"/>
+          <w:numId w:val="26"/>
+        </w:numPr>
+      </w:pPr>
+      <w:r>
+        <w:t>Code avec le PID implémenté</w:t>
+      </w:r>
+    </w:p>
+    <w:p/>
+    <w:p>
+      <w:r>
+        <w:t>Nous avons dans un premier temps implémenté les coefficients PID en tant que constantes :</w:t>
+      </w:r>
+    </w:p>
+    <w:p/>
+    <w:p>
+      <w:pPr>
+        <w:keepNext/>
+      </w:pPr>
+      <w:r>
+        <w:drawing>
+          <wp:inline distT="0" distB="0" distL="0" distR="0" wp14:anchorId="4007348C" wp14:editId="6F77B519">
+            <wp:extent cx="5029200" cy="1358900"/>
+            <wp:effectExtent l="0" t="0" r="0" b="0"/>
+            <wp:docPr id="9" name="Image 9" descr="Une image contenant texte, Police, capture d’écran&#10;&#10;Description générée automatiquement"/>
+            <wp:cNvGraphicFramePr>
+              <a:graphicFrameLocks xmlns:a="http://schemas.openxmlformats.org/drawingml/2006/main" noChangeAspect="1"/>
+            </wp:cNvGraphicFramePr>
+            <a:graphic xmlns:a="http://schemas.openxmlformats.org/drawingml/2006/main">
+              <a:graphicData uri="http://schemas.openxmlformats.org/drawingml/2006/picture">
+                <pic:pic xmlns:pic="http://schemas.openxmlformats.org/drawingml/2006/picture">
+                  <pic:nvPicPr>
+                    <pic:cNvPr id="9" name="Image 9" descr="Une image contenant texte, Police, capture d’écran&#10;&#10;Description générée automatiquement"/>
+                    <pic:cNvPicPr/>
+                  </pic:nvPicPr>
+                  <pic:blipFill>
+                    <a:blip r:embed="rId21"/>
+                    <a:stretch>
+                      <a:fillRect/>
+                    </a:stretch>
+                  </pic:blipFill>
+                  <pic:spPr>
+                    <a:xfrm>
+                      <a:off x="0" y="0"/>
+                      <a:ext cx="5029200" cy="1358900"/>
+                    </a:xfrm>
+                    <a:prstGeom prst="rect">
+                      <a:avLst/>
+                    </a:prstGeom>
+                  </pic:spPr>
+                </pic:pic>
+              </a:graphicData>
+            </a:graphic>
+          </wp:inline>
+        </w:drawing>
+      </w:r>
+    </w:p>
+    <w:p>
+      <w:pPr>
+        <w:pStyle w:val="Lgende"/>
+      </w:pPr>
+      <w:r>
+        <w:t xml:space="preserve">Figure </w:t>
+      </w:r>
+      <w:r>
+        <w:fldChar w:fldCharType="begin"/>
+      </w:r>
+      <w:r>
+        <w:instrText xml:space="preserve"> SEQ Figure \* ARABIC </w:instrText>
+      </w:r>
+      <w:r>
+        <w:fldChar w:fldCharType="separate"/>
+      </w:r>
+      <w:r>
+        <w:rPr>
+          <w:noProof/>
+        </w:rPr>
+        <w:t>17</w:t>
+      </w:r>
+      <w:r>
+        <w:fldChar w:fldCharType="end"/>
+      </w:r>
+      <w:r>
+        <w:t xml:space="preserve"> : Constantes coefficients PID</w:t>
+      </w:r>
+    </w:p>
+    <w:p>
+      <w:r>
+        <w:t>Ensuite, nous avons ajouté les variables pour le contrôle PID </w:t>
+      </w:r>
+      <w:r>
+        <w:t>(toutes initialisées à 0</w:t>
+      </w:r>
+      <w:r>
+        <w:t>.0</w:t>
+      </w:r>
+      <w:r>
+        <w:t>)</w:t>
+      </w:r>
+      <w:r>
+        <w:t>:</w:t>
+      </w:r>
+    </w:p>
+    <w:p/>
+    <w:p>
+      <w:pPr>
+        <w:keepNext/>
+      </w:pPr>
+      <w:r>
+        <w:drawing>
+          <wp:inline distT="0" distB="0" distL="0" distR="0" wp14:anchorId="19D9CB97" wp14:editId="2180311E">
+            <wp:extent cx="5245100" cy="1358900"/>
+            <wp:effectExtent l="0" t="0" r="0" b="0"/>
+            <wp:docPr id="16" name="Image 16" descr="Une image contenant texte, Police, capture d’écran&#10;&#10;Description générée automatiquement"/>
+            <wp:cNvGraphicFramePr>
+              <a:graphicFrameLocks xmlns:a="http://schemas.openxmlformats.org/drawingml/2006/main" noChangeAspect="1"/>
+            </wp:cNvGraphicFramePr>
+            <a:graphic xmlns:a="http://schemas.openxmlformats.org/drawingml/2006/main">
+              <a:graphicData uri="http://schemas.openxmlformats.org/drawingml/2006/picture">
+                <pic:pic xmlns:pic="http://schemas.openxmlformats.org/drawingml/2006/picture">
+                  <pic:nvPicPr>
+                    <pic:cNvPr id="16" name="Image 16" descr="Une image contenant texte, Police, capture d’écran&#10;&#10;Description générée automatiquement"/>
+                    <pic:cNvPicPr/>
+                  </pic:nvPicPr>
+                  <pic:blipFill>
+                    <a:blip r:embed="rId22"/>
+                    <a:stretch>
+                      <a:fillRect/>
+                    </a:stretch>
+                  </pic:blipFill>
+                  <pic:spPr>
+                    <a:xfrm>
+                      <a:off x="0" y="0"/>
+                      <a:ext cx="5245100" cy="1358900"/>
+                    </a:xfrm>
+                    <a:prstGeom prst="rect">
+                      <a:avLst/>
+                    </a:prstGeom>
+                  </pic:spPr>
+                </pic:pic>
+              </a:graphicData>
+            </a:graphic>
+          </wp:inline>
+        </w:drawing>
+      </w:r>
+    </w:p>
+    <w:p>
+      <w:pPr>
+        <w:pStyle w:val="Lgende"/>
+      </w:pPr>
+      <w:r>
+        <w:t xml:space="preserve">Figure </w:t>
+      </w:r>
+      <w:r>
+        <w:fldChar w:fldCharType="begin"/>
+      </w:r>
+      <w:r>
+        <w:instrText xml:space="preserve"> SEQ Figure \* ARABIC </w:instrText>
+      </w:r>
+      <w:r>
+        <w:fldChar w:fldCharType="separate"/>
+      </w:r>
+      <w:r>
+        <w:rPr>
+          <w:noProof/>
+        </w:rPr>
+        <w:t>18</w:t>
+      </w:r>
+      <w:r>
+        <w:fldChar w:fldCharType="end"/>
+      </w:r>
+      <w:r>
+        <w:t xml:space="preserve"> : Variables pour le contrôle PID</w:t>
+      </w:r>
+    </w:p>
+    <w:p>
+      <w:r>
+        <w:br w:type="page"/>
+      </w:r>
+    </w:p>
+    <w:p>
+      <w:r>
+        <w:lastRenderedPageBreak/>
+        <w:t xml:space="preserve">Enfin, nous avons implémenté la correction PID dans notre fonction de contrôle des servomoteurs de la tourelle : </w:t>
+      </w:r>
+    </w:p>
+    <w:p>
+      <w:pPr>
+        <w:keepNext/>
+      </w:pPr>
+      <w:r>
+        <w:drawing>
+          <wp:inline distT="0" distB="0" distL="0" distR="0" wp14:anchorId="5E891A2D" wp14:editId="6DE58548">
+            <wp:extent cx="5760720" cy="4828540"/>
+            <wp:effectExtent l="0" t="0" r="5080" b="0"/>
+            <wp:docPr id="17" name="Image 17" descr="Une image contenant texte, capture d’écran, logiciel&#10;&#10;Description générée automatiquement"/>
+            <wp:cNvGraphicFramePr>
+              <a:graphicFrameLocks xmlns:a="http://schemas.openxmlformats.org/drawingml/2006/main" noChangeAspect="1"/>
+            </wp:cNvGraphicFramePr>
+            <a:graphic xmlns:a="http://schemas.openxmlformats.org/drawingml/2006/main">
+              <a:graphicData uri="http://schemas.openxmlformats.org/drawingml/2006/picture">
+                <pic:pic xmlns:pic="http://schemas.openxmlformats.org/drawingml/2006/picture">
+                  <pic:nvPicPr>
+                    <pic:cNvPr id="17" name="Image 17" descr="Une image contenant texte, capture d’écran, logiciel&#10;&#10;Description générée automatiquement"/>
+                    <pic:cNvPicPr/>
+                  </pic:nvPicPr>
+                  <pic:blipFill>
+                    <a:blip r:embed="rId23"/>
+                    <a:stretch>
+                      <a:fillRect/>
+                    </a:stretch>
+                  </pic:blipFill>
+                  <pic:spPr>
+                    <a:xfrm>
+                      <a:off x="0" y="0"/>
+                      <a:ext cx="5760720" cy="4828540"/>
+                    </a:xfrm>
+                    <a:prstGeom prst="rect">
+                      <a:avLst/>
+                    </a:prstGeom>
+                  </pic:spPr>
+                </pic:pic>
+              </a:graphicData>
+            </a:graphic>
+          </wp:inline>
+        </w:drawing>
+      </w:r>
+    </w:p>
+    <w:p>
+      <w:pPr>
+        <w:pStyle w:val="Lgende"/>
+      </w:pPr>
+      <w:r>
+        <w:t xml:space="preserve">Figure </w:t>
+      </w:r>
+      <w:r>
+        <w:fldChar w:fldCharType="begin"/>
+      </w:r>
+      <w:r>
+        <w:instrText xml:space="preserve"> SEQ Figure \* ARABIC </w:instrText>
+      </w:r>
+      <w:r>
+        <w:fldChar w:fldCharType="separate"/>
+      </w:r>
+      <w:r>
+        <w:rPr>
+          <w:noProof/>
+        </w:rPr>
+        <w:t>19</w:t>
+      </w:r>
+      <w:r>
+        <w:fldChar w:fldCharType="end"/>
+      </w:r>
+      <w:r>
+        <w:t xml:space="preserve"> : Fonction de contrôle des servomoteurs avec régulateur PID</w:t>
+      </w:r>
+    </w:p>
+    <w:p/>
+    <w:p>
+      <w:r>
+        <w:t>L'implémentation du régulateur PID dans notre code est réalisée selon les principes classiques du contrôle PID. Les coefficients du régulateur (KP, KI et KD) sont définis en tant que constantes dans notre programme. Nous avons utilisé les valeurs KP = 0.5, KI = 0.2 et KD = 0.1, qui ont été choisies initialement et peuvent être ajustées en fonction des besoins spécifiques de notre système.</w:t>
+      </w:r>
+    </w:p>
+    <w:p/>
+    <w:p>
+      <w:r>
+        <w:t xml:space="preserve">Dans la fonction </w:t>
+      </w:r>
+      <w:proofErr w:type="spellStart"/>
+      <w:r>
+        <w:t>Adjust_ServoAngles</w:t>
+      </w:r>
+      <w:proofErr w:type="spellEnd"/>
+      <w:r>
+        <w:t xml:space="preserve">(), nous avons ajouté les étapes supplémentaires pour calculer les termes intégral et dérivé du régulateur PID. La variable </w:t>
+      </w:r>
+      <w:proofErr w:type="spellStart"/>
+      <w:r>
+        <w:t>error</w:t>
+      </w:r>
+      <w:proofErr w:type="spellEnd"/>
+      <w:r>
+        <w:t xml:space="preserve"> représente l'erreur actuelle entre l'intensité lumineuse moyenne et l'intensité lumineuse mesurée par la troisième photorésistance. Nous calculons également les termes intégral et dérivé en utilisant les erreurs précédentes.</w:t>
+      </w:r>
+    </w:p>
+    <w:p/>
+    <w:p>
+      <w:r>
+        <w:t>La sortie du régulateur PID est calculée en multipliant chaque terme par son coefficient correspondant et en les sommant. La sortie est ensuite utilisée pour ajuster les angles des servomoteurs de manière à réduire l'erreur et maintenir l'intensité lumineuse moyenne à la valeur souhaitée.</w:t>
+      </w:r>
+    </w:p>
+    <w:p/>
+    <w:p>
+      <w:r>
+        <w:lastRenderedPageBreak/>
+        <w:t>Les conditions de contrôle des servomoteurs sont basées sur la sortie du régulateur PID. Si la sortie est positive, nous augmentons l'angle du servomoteur 1 dans la direction appropriée. Si la sortie est négative, nous réduisons l'angle du servomoteur 1. Les valeurs limites des angles des servomoteurs peuvent être ajustées en fonction des spécifications de notre système.</w:t>
+      </w:r>
+    </w:p>
+    <w:p/>
+    <w:p>
+      <w:r>
+        <w:t xml:space="preserve">L'implémentation du régulateur PID nous permet de maintenir l'intensité lumineuse moyenne à la valeur cible en ajustant de manière dynamique les angles des servomoteurs. </w:t>
+      </w:r>
+    </w:p>
+    <w:p>
+      <w:r>
+        <w:t xml:space="preserve"> </w:t>
+      </w:r>
+    </w:p>
+    <w:p/>
     <w:sectPr>
       <w:pgSz w:w="11906" w:h="16838"/>
       <w:pgMar w:top="1417" w:right="1417" w:bottom="1417" w:left="1417" w:header="708" w:footer="708" w:gutter="0"/>
@@ -16665,6 +17174,119 @@
     </w:lvl>
   </w:abstractNum>
   <w:abstractNum w:abstractNumId="10" w15:restartNumberingAfterBreak="0">
+    <w:nsid w:val="2B99381D"/>
+    <w:multiLevelType w:val="multilevel"/>
+    <w:tmpl w:val="D7E06396"/>
+    <w:lvl w:ilvl="0">
+      <w:start w:val="1"/>
+      <w:numFmt w:val="decimal"/>
+      <w:lvlText w:val="%1."/>
+      <w:lvlJc w:val="left"/>
+      <w:pPr>
+        <w:tabs>
+          <w:tab w:val="num" w:pos="720"/>
+        </w:tabs>
+        <w:ind w:left="720" w:hanging="360"/>
+      </w:pPr>
+    </w:lvl>
+    <w:lvl w:ilvl="1" w:tentative="1">
+      <w:start w:val="1"/>
+      <w:numFmt w:val="decimal"/>
+      <w:lvlText w:val="%2."/>
+      <w:lvlJc w:val="left"/>
+      <w:pPr>
+        <w:tabs>
+          <w:tab w:val="num" w:pos="1440"/>
+        </w:tabs>
+        <w:ind w:left="1440" w:hanging="360"/>
+      </w:pPr>
+    </w:lvl>
+    <w:lvl w:ilvl="2" w:tentative="1">
+      <w:start w:val="1"/>
+      <w:numFmt w:val="decimal"/>
+      <w:lvlText w:val="%3."/>
+      <w:lvlJc w:val="left"/>
+      <w:pPr>
+        <w:tabs>
+          <w:tab w:val="num" w:pos="2160"/>
+        </w:tabs>
+        <w:ind w:left="2160" w:hanging="360"/>
+      </w:pPr>
+    </w:lvl>
+    <w:lvl w:ilvl="3" w:tentative="1">
+      <w:start w:val="1"/>
+      <w:numFmt w:val="decimal"/>
+      <w:lvlText w:val="%4."/>
+      <w:lvlJc w:val="left"/>
+      <w:pPr>
+        <w:tabs>
+          <w:tab w:val="num" w:pos="2880"/>
+        </w:tabs>
+        <w:ind w:left="2880" w:hanging="360"/>
+      </w:pPr>
+    </w:lvl>
+    <w:lvl w:ilvl="4" w:tentative="1">
+      <w:start w:val="1"/>
+      <w:numFmt w:val="decimal"/>
+      <w:lvlText w:val="%5."/>
+      <w:lvlJc w:val="left"/>
+      <w:pPr>
+        <w:tabs>
+          <w:tab w:val="num" w:pos="3600"/>
+        </w:tabs>
+        <w:ind w:left="3600" w:hanging="360"/>
+      </w:pPr>
+    </w:lvl>
+    <w:lvl w:ilvl="5" w:tentative="1">
+      <w:start w:val="1"/>
+      <w:numFmt w:val="decimal"/>
+      <w:lvlText w:val="%6."/>
+      <w:lvlJc w:val="left"/>
+      <w:pPr>
+        <w:tabs>
+          <w:tab w:val="num" w:pos="4320"/>
+        </w:tabs>
+        <w:ind w:left="4320" w:hanging="360"/>
+      </w:pPr>
+    </w:lvl>
+    <w:lvl w:ilvl="6" w:tentative="1">
+      <w:start w:val="1"/>
+      <w:numFmt w:val="decimal"/>
+      <w:lvlText w:val="%7."/>
+      <w:lvlJc w:val="left"/>
+      <w:pPr>
+        <w:tabs>
+          <w:tab w:val="num" w:pos="5040"/>
+        </w:tabs>
+        <w:ind w:left="5040" w:hanging="360"/>
+      </w:pPr>
+    </w:lvl>
+    <w:lvl w:ilvl="7" w:tentative="1">
+      <w:start w:val="1"/>
+      <w:numFmt w:val="decimal"/>
+      <w:lvlText w:val="%8."/>
+      <w:lvlJc w:val="left"/>
+      <w:pPr>
+        <w:tabs>
+          <w:tab w:val="num" w:pos="5760"/>
+        </w:tabs>
+        <w:ind w:left="5760" w:hanging="360"/>
+      </w:pPr>
+    </w:lvl>
+    <w:lvl w:ilvl="8" w:tentative="1">
+      <w:start w:val="1"/>
+      <w:numFmt w:val="decimal"/>
+      <w:lvlText w:val="%9."/>
+      <w:lvlJc w:val="left"/>
+      <w:pPr>
+        <w:tabs>
+          <w:tab w:val="num" w:pos="6480"/>
+        </w:tabs>
+        <w:ind w:left="6480" w:hanging="360"/>
+      </w:pPr>
+    </w:lvl>
+  </w:abstractNum>
+  <w:abstractNum w:abstractNumId="11" w15:restartNumberingAfterBreak="0">
     <w:nsid w:val="2EFB13E1"/>
     <w:multiLevelType w:val="hybridMultilevel"/>
     <w:tmpl w:val="61FEB0B4"/>
@@ -16753,7 +17375,7 @@
       </w:pPr>
     </w:lvl>
   </w:abstractNum>
-  <w:abstractNum w:abstractNumId="11" w15:restartNumberingAfterBreak="0">
+  <w:abstractNum w:abstractNumId="12" w15:restartNumberingAfterBreak="0">
     <w:nsid w:val="2F2E4542"/>
     <w:multiLevelType w:val="hybridMultilevel"/>
     <w:tmpl w:val="8A8C9C2A"/>
@@ -16842,7 +17464,7 @@
       </w:pPr>
     </w:lvl>
   </w:abstractNum>
-  <w:abstractNum w:abstractNumId="12" w15:restartNumberingAfterBreak="0">
+  <w:abstractNum w:abstractNumId="13" w15:restartNumberingAfterBreak="0">
     <w:nsid w:val="334C39FE"/>
     <w:multiLevelType w:val="hybridMultilevel"/>
     <w:tmpl w:val="81E6B942"/>
@@ -16931,7 +17553,120 @@
       </w:pPr>
     </w:lvl>
   </w:abstractNum>
-  <w:abstractNum w:abstractNumId="13" w15:restartNumberingAfterBreak="0">
+  <w:abstractNum w:abstractNumId="14" w15:restartNumberingAfterBreak="0">
+    <w:nsid w:val="368E34B8"/>
+    <w:multiLevelType w:val="multilevel"/>
+    <w:tmpl w:val="6826E032"/>
+    <w:lvl w:ilvl="0">
+      <w:start w:val="1"/>
+      <w:numFmt w:val="decimal"/>
+      <w:lvlText w:val="%1."/>
+      <w:lvlJc w:val="left"/>
+      <w:pPr>
+        <w:tabs>
+          <w:tab w:val="num" w:pos="720"/>
+        </w:tabs>
+        <w:ind w:left="720" w:hanging="360"/>
+      </w:pPr>
+    </w:lvl>
+    <w:lvl w:ilvl="1" w:tentative="1">
+      <w:start w:val="1"/>
+      <w:numFmt w:val="decimal"/>
+      <w:lvlText w:val="%2."/>
+      <w:lvlJc w:val="left"/>
+      <w:pPr>
+        <w:tabs>
+          <w:tab w:val="num" w:pos="1440"/>
+        </w:tabs>
+        <w:ind w:left="1440" w:hanging="360"/>
+      </w:pPr>
+    </w:lvl>
+    <w:lvl w:ilvl="2" w:tentative="1">
+      <w:start w:val="1"/>
+      <w:numFmt w:val="decimal"/>
+      <w:lvlText w:val="%3."/>
+      <w:lvlJc w:val="left"/>
+      <w:pPr>
+        <w:tabs>
+          <w:tab w:val="num" w:pos="2160"/>
+        </w:tabs>
+        <w:ind w:left="2160" w:hanging="360"/>
+      </w:pPr>
+    </w:lvl>
+    <w:lvl w:ilvl="3" w:tentative="1">
+      <w:start w:val="1"/>
+      <w:numFmt w:val="decimal"/>
+      <w:lvlText w:val="%4."/>
+      <w:lvlJc w:val="left"/>
+      <w:pPr>
+        <w:tabs>
+          <w:tab w:val="num" w:pos="2880"/>
+        </w:tabs>
+        <w:ind w:left="2880" w:hanging="360"/>
+      </w:pPr>
+    </w:lvl>
+    <w:lvl w:ilvl="4" w:tentative="1">
+      <w:start w:val="1"/>
+      <w:numFmt w:val="decimal"/>
+      <w:lvlText w:val="%5."/>
+      <w:lvlJc w:val="left"/>
+      <w:pPr>
+        <w:tabs>
+          <w:tab w:val="num" w:pos="3600"/>
+        </w:tabs>
+        <w:ind w:left="3600" w:hanging="360"/>
+      </w:pPr>
+    </w:lvl>
+    <w:lvl w:ilvl="5" w:tentative="1">
+      <w:start w:val="1"/>
+      <w:numFmt w:val="decimal"/>
+      <w:lvlText w:val="%6."/>
+      <w:lvlJc w:val="left"/>
+      <w:pPr>
+        <w:tabs>
+          <w:tab w:val="num" w:pos="4320"/>
+        </w:tabs>
+        <w:ind w:left="4320" w:hanging="360"/>
+      </w:pPr>
+    </w:lvl>
+    <w:lvl w:ilvl="6" w:tentative="1">
+      <w:start w:val="1"/>
+      <w:numFmt w:val="decimal"/>
+      <w:lvlText w:val="%7."/>
+      <w:lvlJc w:val="left"/>
+      <w:pPr>
+        <w:tabs>
+          <w:tab w:val="num" w:pos="5040"/>
+        </w:tabs>
+        <w:ind w:left="5040" w:hanging="360"/>
+      </w:pPr>
+    </w:lvl>
+    <w:lvl w:ilvl="7" w:tentative="1">
+      <w:start w:val="1"/>
+      <w:numFmt w:val="decimal"/>
+      <w:lvlText w:val="%8."/>
+      <w:lvlJc w:val="left"/>
+      <w:pPr>
+        <w:tabs>
+          <w:tab w:val="num" w:pos="5760"/>
+        </w:tabs>
+        <w:ind w:left="5760" w:hanging="360"/>
+      </w:pPr>
+    </w:lvl>
+    <w:lvl w:ilvl="8" w:tentative="1">
+      <w:start w:val="1"/>
+      <w:numFmt w:val="decimal"/>
+      <w:lvlText w:val="%9."/>
+      <w:lvlJc w:val="left"/>
+      <w:pPr>
+        <w:tabs>
+          <w:tab w:val="num" w:pos="6480"/>
+        </w:tabs>
+        <w:ind w:left="6480" w:hanging="360"/>
+      </w:pPr>
+    </w:lvl>
+  </w:abstractNum>
+  <w:abstractNum w:abstractNumId="15" w15:restartNumberingAfterBreak="0">
     <w:nsid w:val="42767B6B"/>
     <w:multiLevelType w:val="hybridMultilevel"/>
     <w:tmpl w:val="922882E0"/>
@@ -17020,10 +17755,10 @@
       </w:pPr>
     </w:lvl>
   </w:abstractNum>
-  <w:abstractNum w:abstractNumId="14" w15:restartNumberingAfterBreak="0">
+  <w:abstractNum w:abstractNumId="16" w15:restartNumberingAfterBreak="0">
     <w:nsid w:val="596F436A"/>
     <w:multiLevelType w:val="multilevel"/>
-    <w:tmpl w:val="0A26A958"/>
+    <w:tmpl w:val="7F7AE2F2"/>
     <w:lvl w:ilvl="0">
       <w:start w:val="1"/>
       <w:numFmt w:val="decimal"/>
@@ -17036,17 +17771,17 @@
         <w:ind w:left="720" w:hanging="360"/>
       </w:pPr>
     </w:lvl>
-    <w:lvl w:ilvl="1" w:tentative="1">
+    <w:lvl w:ilvl="1">
       <w:start w:val="1"/>
       <w:numFmt w:val="decimal"/>
-      <w:lvlText w:val="%2."/>
+      <w:lvlText w:val="%2)"/>
       <w:lvlJc w:val="left"/>
       <w:pPr>
-        <w:tabs>
-          <w:tab w:val="num" w:pos="1440"/>
-        </w:tabs>
         <w:ind w:left="1440" w:hanging="360"/>
       </w:pPr>
+      <w:rPr>
+        <w:rFonts w:hint="default"/>
+      </w:rPr>
     </w:lvl>
     <w:lvl w:ilvl="2" w:tentative="1">
       <w:start w:val="1"/>
@@ -17133,7 +17868,7 @@
       </w:pPr>
     </w:lvl>
   </w:abstractNum>
-  <w:abstractNum w:abstractNumId="15" w15:restartNumberingAfterBreak="0">
+  <w:abstractNum w:abstractNumId="17" w15:restartNumberingAfterBreak="0">
     <w:nsid w:val="5ED671C7"/>
     <w:multiLevelType w:val="hybridMultilevel"/>
     <w:tmpl w:val="279CE606"/>
@@ -17246,7 +17981,7 @@
       </w:rPr>
     </w:lvl>
   </w:abstractNum>
-  <w:abstractNum w:abstractNumId="16" w15:restartNumberingAfterBreak="0">
+  <w:abstractNum w:abstractNumId="18" w15:restartNumberingAfterBreak="0">
     <w:nsid w:val="5FAD2C2B"/>
     <w:multiLevelType w:val="hybridMultilevel"/>
     <w:tmpl w:val="4906B8EC"/>
@@ -17359,7 +18094,7 @@
       </w:rPr>
     </w:lvl>
   </w:abstractNum>
-  <w:abstractNum w:abstractNumId="17" w15:restartNumberingAfterBreak="0">
+  <w:abstractNum w:abstractNumId="19" w15:restartNumberingAfterBreak="0">
     <w:nsid w:val="613F6903"/>
     <w:multiLevelType w:val="hybridMultilevel"/>
     <w:tmpl w:val="819C9BC2"/>
@@ -17448,7 +18183,7 @@
       </w:pPr>
     </w:lvl>
   </w:abstractNum>
-  <w:abstractNum w:abstractNumId="18" w15:restartNumberingAfterBreak="0">
+  <w:abstractNum w:abstractNumId="20" w15:restartNumberingAfterBreak="0">
     <w:nsid w:val="627B5EEA"/>
     <w:multiLevelType w:val="hybridMultilevel"/>
     <w:tmpl w:val="3662A404"/>
@@ -17561,7 +18296,7 @@
       </w:rPr>
     </w:lvl>
   </w:abstractNum>
-  <w:abstractNum w:abstractNumId="19" w15:restartNumberingAfterBreak="0">
+  <w:abstractNum w:abstractNumId="21" w15:restartNumberingAfterBreak="0">
     <w:nsid w:val="659A1661"/>
     <w:multiLevelType w:val="hybridMultilevel"/>
     <w:tmpl w:val="6EAE62EC"/>
@@ -17650,7 +18385,7 @@
       </w:pPr>
     </w:lvl>
   </w:abstractNum>
-  <w:abstractNum w:abstractNumId="20" w15:restartNumberingAfterBreak="0">
+  <w:abstractNum w:abstractNumId="22" w15:restartNumberingAfterBreak="0">
     <w:nsid w:val="65C92BD3"/>
     <w:multiLevelType w:val="hybridMultilevel"/>
     <w:tmpl w:val="81D6847E"/>
@@ -17739,7 +18474,7 @@
       </w:pPr>
     </w:lvl>
   </w:abstractNum>
-  <w:abstractNum w:abstractNumId="21" w15:restartNumberingAfterBreak="0">
+  <w:abstractNum w:abstractNumId="23" w15:restartNumberingAfterBreak="0">
     <w:nsid w:val="672D7767"/>
     <w:multiLevelType w:val="hybridMultilevel"/>
     <w:tmpl w:val="B0123F08"/>
@@ -17828,7 +18563,7 @@
       </w:pPr>
     </w:lvl>
   </w:abstractNum>
-  <w:abstractNum w:abstractNumId="22" w15:restartNumberingAfterBreak="0">
+  <w:abstractNum w:abstractNumId="24" w15:restartNumberingAfterBreak="0">
     <w:nsid w:val="68280850"/>
     <w:multiLevelType w:val="hybridMultilevel"/>
     <w:tmpl w:val="098240A2"/>
@@ -17917,7 +18652,7 @@
       </w:pPr>
     </w:lvl>
   </w:abstractNum>
-  <w:abstractNum w:abstractNumId="23" w15:restartNumberingAfterBreak="0">
+  <w:abstractNum w:abstractNumId="25" w15:restartNumberingAfterBreak="0">
     <w:nsid w:val="6EAA48FA"/>
     <w:multiLevelType w:val="hybridMultilevel"/>
     <w:tmpl w:val="A3E2B00E"/>
@@ -18030,7 +18765,7 @@
       </w:rPr>
     </w:lvl>
   </w:abstractNum>
-  <w:abstractNum w:abstractNumId="24" w15:restartNumberingAfterBreak="0">
+  <w:abstractNum w:abstractNumId="26" w15:restartNumberingAfterBreak="0">
     <w:nsid w:val="7BFC43E1"/>
     <w:multiLevelType w:val="hybridMultilevel"/>
     <w:tmpl w:val="69369F36"/>
@@ -18143,7 +18878,7 @@
       </w:rPr>
     </w:lvl>
   </w:abstractNum>
-  <w:abstractNum w:abstractNumId="25" w15:restartNumberingAfterBreak="0">
+  <w:abstractNum w:abstractNumId="27" w15:restartNumberingAfterBreak="0">
     <w:nsid w:val="7DAC06AF"/>
     <w:multiLevelType w:val="hybridMultilevel"/>
     <w:tmpl w:val="2104053E"/>
@@ -18239,64 +18974,64 @@
     <w:abstractNumId w:val="9"/>
   </w:num>
   <w:num w:numId="3" w16cid:durableId="1325664949">
+    <w:abstractNumId w:val="26"/>
+  </w:num>
+  <w:num w:numId="4" w16cid:durableId="1455061214">
     <w:abstractNumId w:val="24"/>
   </w:num>
-  <w:num w:numId="4" w16cid:durableId="1455061214">
-    <w:abstractNumId w:val="22"/>
-  </w:num>
   <w:num w:numId="5" w16cid:durableId="997924824">
-    <w:abstractNumId w:val="21"/>
+    <w:abstractNumId w:val="23"/>
   </w:num>
   <w:num w:numId="6" w16cid:durableId="2036542656">
     <w:abstractNumId w:val="1"/>
   </w:num>
   <w:num w:numId="7" w16cid:durableId="836457058">
-    <w:abstractNumId w:val="12"/>
+    <w:abstractNumId w:val="13"/>
   </w:num>
   <w:num w:numId="8" w16cid:durableId="1045255859">
     <w:abstractNumId w:val="2"/>
   </w:num>
   <w:num w:numId="9" w16cid:durableId="194005209">
-    <w:abstractNumId w:val="18"/>
+    <w:abstractNumId w:val="20"/>
   </w:num>
   <w:num w:numId="10" w16cid:durableId="675420613">
-    <w:abstractNumId w:val="15"/>
+    <w:abstractNumId w:val="17"/>
   </w:num>
   <w:num w:numId="11" w16cid:durableId="310721251">
-    <w:abstractNumId w:val="11"/>
+    <w:abstractNumId w:val="12"/>
   </w:num>
   <w:num w:numId="12" w16cid:durableId="969674162">
     <w:abstractNumId w:val="5"/>
   </w:num>
   <w:num w:numId="13" w16cid:durableId="1919829935">
-    <w:abstractNumId w:val="19"/>
+    <w:abstractNumId w:val="21"/>
   </w:num>
   <w:num w:numId="14" w16cid:durableId="225190666">
-    <w:abstractNumId w:val="16"/>
+    <w:abstractNumId w:val="18"/>
   </w:num>
   <w:num w:numId="15" w16cid:durableId="424154480">
     <w:abstractNumId w:val="8"/>
   </w:num>
   <w:num w:numId="16" w16cid:durableId="513229923">
-    <w:abstractNumId w:val="20"/>
+    <w:abstractNumId w:val="22"/>
   </w:num>
   <w:num w:numId="17" w16cid:durableId="1639919766">
     <w:abstractNumId w:val="6"/>
   </w:num>
   <w:num w:numId="18" w16cid:durableId="1154491813">
-    <w:abstractNumId w:val="23"/>
+    <w:abstractNumId w:val="25"/>
   </w:num>
   <w:num w:numId="19" w16cid:durableId="1721123844">
-    <w:abstractNumId w:val="25"/>
+    <w:abstractNumId w:val="27"/>
   </w:num>
   <w:num w:numId="20" w16cid:durableId="1584484700">
     <w:abstractNumId w:val="3"/>
   </w:num>
   <w:num w:numId="21" w16cid:durableId="1572497443">
-    <w:abstractNumId w:val="13"/>
+    <w:abstractNumId w:val="15"/>
   </w:num>
   <w:num w:numId="22" w16cid:durableId="885458685">
-    <w:abstractNumId w:val="17"/>
+    <w:abstractNumId w:val="19"/>
   </w:num>
   <w:num w:numId="23" w16cid:durableId="1900360341">
     <w:abstractNumId w:val="0"/>
@@ -18305,9 +19040,15 @@
     <w:abstractNumId w:val="4"/>
   </w:num>
   <w:num w:numId="25" w16cid:durableId="665520255">
+    <w:abstractNumId w:val="11"/>
+  </w:num>
+  <w:num w:numId="26" w16cid:durableId="2052269491">
+    <w:abstractNumId w:val="16"/>
+  </w:num>
+  <w:num w:numId="27" w16cid:durableId="220362938">
     <w:abstractNumId w:val="10"/>
   </w:num>
-  <w:num w:numId="26" w16cid:durableId="2052269491">
+  <w:num w:numId="28" w16cid:durableId="2103063861">
     <w:abstractNumId w:val="14"/>
   </w:num>
 </w:numbering>

</xml_diff>